<commit_message>
Finished lab 2 report + presentation
</commit_message>
<xml_diff>
--- a/lab2/АИС_М33081_Группа1_ЛР2.docx
+++ b/lab2/АИС_М33081_Группа1_ЛР2.docx
@@ -1057,11 +1057,82 @@
           <w:r>
             <w:fldChar w:fldCharType="separate"/>
           </w:r>
-          <w:hyperlink w:anchor="_Toc99364680" w:history="1">
+          <w:hyperlink w:anchor="_Toc99447240" w:history="1">
             <w:r>
               <w:rPr>
                 <w:rStyle w:val="Hyperlink"/>
                 <w:noProof/>
+                <w:lang w:val="ru-RU"/>
+              </w:rPr>
+              <w:t>Описание объекта автоматизации</w:t>
+            </w:r>
+            <w:r>
+              <w:rPr>
+                <w:noProof/>
+                <w:webHidden/>
+              </w:rPr>
+              <w:tab/>
+            </w:r>
+            <w:r>
+              <w:rPr>
+                <w:noProof/>
+                <w:webHidden/>
+              </w:rPr>
+              <w:fldChar w:fldCharType="begin"/>
+            </w:r>
+            <w:r>
+              <w:rPr>
+                <w:noProof/>
+                <w:webHidden/>
+              </w:rPr>
+              <w:instrText xml:space="preserve"> PAGEREF _Toc99447240 \h </w:instrText>
+            </w:r>
+            <w:r>
+              <w:rPr>
+                <w:noProof/>
+                <w:webHidden/>
+              </w:rPr>
+            </w:r>
+            <w:r>
+              <w:rPr>
+                <w:noProof/>
+                <w:webHidden/>
+              </w:rPr>
+              <w:fldChar w:fldCharType="separate"/>
+            </w:r>
+            <w:r>
+              <w:rPr>
+                <w:noProof/>
+                <w:webHidden/>
+              </w:rPr>
+              <w:t>2</w:t>
+            </w:r>
+            <w:r>
+              <w:rPr>
+                <w:noProof/>
+                <w:webHidden/>
+              </w:rPr>
+              <w:fldChar w:fldCharType="end"/>
+            </w:r>
+          </w:hyperlink>
+        </w:p>
+        <w:p>
+          <w:pPr>
+            <w:pStyle w:val="TOC1"/>
+            <w:tabs>
+              <w:tab w:val="right" w:leader="dot" w:pos="10195"/>
+            </w:tabs>
+            <w:rPr>
+              <w:rFonts w:asciiTheme="minorHAnsi" w:eastAsiaTheme="minorEastAsia" w:hAnsiTheme="minorHAnsi" w:cstheme="minorBidi"/>
+              <w:noProof/>
+              <w:sz w:val="22"/>
+            </w:rPr>
+          </w:pPr>
+          <w:hyperlink w:anchor="_Toc99447241" w:history="1">
+            <w:r>
+              <w:rPr>
+                <w:rStyle w:val="Hyperlink"/>
+                <w:noProof/>
               </w:rPr>
               <w:t>Задание 1</w:t>
             </w:r>
@@ -1084,7 +1155,7 @@
                 <w:noProof/>
                 <w:webHidden/>
               </w:rPr>
-              <w:instrText xml:space="preserve"> PAGEREF _Toc99364680 \h </w:instrText>
+              <w:instrText xml:space="preserve"> PAGEREF _Toc99447241 \h </w:instrText>
             </w:r>
             <w:r>
               <w:rPr>
@@ -1104,7 +1175,7 @@
                 <w:noProof/>
                 <w:webHidden/>
               </w:rPr>
-              <w:t>2</w:t>
+              <w:t>3</w:t>
             </w:r>
             <w:r>
               <w:rPr>
@@ -1128,7 +1199,7 @@
               <w:sz w:val="22"/>
             </w:rPr>
           </w:pPr>
-          <w:hyperlink w:anchor="_Toc99364681" w:history="1">
+          <w:hyperlink w:anchor="_Toc99447242" w:history="1">
             <w:r>
               <w:rPr>
                 <w:rStyle w:val="Hyperlink"/>
@@ -1170,7 +1241,7 @@
                 <w:noProof/>
                 <w:webHidden/>
               </w:rPr>
-              <w:instrText xml:space="preserve"> PAGEREF _Toc99364681 \h </w:instrText>
+              <w:instrText xml:space="preserve"> PAGEREF _Toc99447242 \h </w:instrText>
             </w:r>
             <w:r>
               <w:rPr>
@@ -1190,7 +1261,7 @@
                 <w:noProof/>
                 <w:webHidden/>
               </w:rPr>
-              <w:t>2</w:t>
+              <w:t>3</w:t>
             </w:r>
             <w:r>
               <w:rPr>
@@ -1214,7 +1285,7 @@
               <w:sz w:val="22"/>
             </w:rPr>
           </w:pPr>
-          <w:hyperlink w:anchor="_Toc99364682" w:history="1">
+          <w:hyperlink w:anchor="_Toc99447243" w:history="1">
             <w:r>
               <w:rPr>
                 <w:rStyle w:val="Hyperlink"/>
@@ -1258,7 +1329,7 @@
                 <w:noProof/>
                 <w:webHidden/>
               </w:rPr>
-              <w:instrText xml:space="preserve"> PAGEREF _Toc99364682 \h </w:instrText>
+              <w:instrText xml:space="preserve"> PAGEREF _Toc99447243 \h </w:instrText>
             </w:r>
             <w:r>
               <w:rPr>
@@ -1278,7 +1349,7 @@
                 <w:noProof/>
                 <w:webHidden/>
               </w:rPr>
-              <w:t>2</w:t>
+              <w:t>3</w:t>
             </w:r>
             <w:r>
               <w:rPr>
@@ -1302,7 +1373,7 @@
               <w:sz w:val="22"/>
             </w:rPr>
           </w:pPr>
-          <w:hyperlink w:anchor="_Toc99364683" w:history="1">
+          <w:hyperlink w:anchor="_Toc99447244" w:history="1">
             <w:r>
               <w:rPr>
                 <w:rStyle w:val="Hyperlink"/>
@@ -1346,7 +1417,7 @@
                 <w:noProof/>
                 <w:webHidden/>
               </w:rPr>
-              <w:instrText xml:space="preserve"> PAGEREF _Toc99364683 \h </w:instrText>
+              <w:instrText xml:space="preserve"> PAGEREF _Toc99447244 \h </w:instrText>
             </w:r>
             <w:r>
               <w:rPr>
@@ -1366,7 +1437,7 @@
                 <w:noProof/>
                 <w:webHidden/>
               </w:rPr>
-              <w:t>2</w:t>
+              <w:t>3</w:t>
             </w:r>
             <w:r>
               <w:rPr>
@@ -1390,7 +1461,7 @@
               <w:sz w:val="22"/>
             </w:rPr>
           </w:pPr>
-          <w:hyperlink w:anchor="_Toc99364684" w:history="1">
+          <w:hyperlink w:anchor="_Toc99447245" w:history="1">
             <w:r>
               <w:rPr>
                 <w:rStyle w:val="Hyperlink"/>
@@ -1434,7 +1505,7 @@
                 <w:noProof/>
                 <w:webHidden/>
               </w:rPr>
-              <w:instrText xml:space="preserve"> PAGEREF _Toc99364684 \h </w:instrText>
+              <w:instrText xml:space="preserve"> PAGEREF _Toc99447245 \h </w:instrText>
             </w:r>
             <w:r>
               <w:rPr>
@@ -1454,7 +1525,7 @@
                 <w:noProof/>
                 <w:webHidden/>
               </w:rPr>
-              <w:t>2</w:t>
+              <w:t>3</w:t>
             </w:r>
             <w:r>
               <w:rPr>
@@ -1478,7 +1549,7 @@
               <w:sz w:val="22"/>
             </w:rPr>
           </w:pPr>
-          <w:hyperlink w:anchor="_Toc99364685" w:history="1">
+          <w:hyperlink w:anchor="_Toc99447246" w:history="1">
             <w:r>
               <w:rPr>
                 <w:rStyle w:val="Hyperlink"/>
@@ -1522,7 +1593,7 @@
                 <w:noProof/>
                 <w:webHidden/>
               </w:rPr>
-              <w:instrText xml:space="preserve"> PAGEREF _Toc99364685 \h </w:instrText>
+              <w:instrText xml:space="preserve"> PAGEREF _Toc99447246 \h </w:instrText>
             </w:r>
             <w:r>
               <w:rPr>
@@ -1542,7 +1613,7 @@
                 <w:noProof/>
                 <w:webHidden/>
               </w:rPr>
-              <w:t>3</w:t>
+              <w:t>4</w:t>
             </w:r>
             <w:r>
               <w:rPr>
@@ -1566,7 +1637,7 @@
               <w:sz w:val="22"/>
             </w:rPr>
           </w:pPr>
-          <w:hyperlink w:anchor="_Toc99364686" w:history="1">
+          <w:hyperlink w:anchor="_Toc99447247" w:history="1">
             <w:r>
               <w:rPr>
                 <w:rStyle w:val="Hyperlink"/>
@@ -1610,7 +1681,7 @@
                 <w:noProof/>
                 <w:webHidden/>
               </w:rPr>
-              <w:instrText xml:space="preserve"> PAGEREF _Toc99364686 \h </w:instrText>
+              <w:instrText xml:space="preserve"> PAGEREF _Toc99447247 \h </w:instrText>
             </w:r>
             <w:r>
               <w:rPr>
@@ -1630,7 +1701,7 @@
                 <w:noProof/>
                 <w:webHidden/>
               </w:rPr>
-              <w:t>3</w:t>
+              <w:t>4</w:t>
             </w:r>
             <w:r>
               <w:rPr>
@@ -1654,7 +1725,7 @@
               <w:sz w:val="22"/>
             </w:rPr>
           </w:pPr>
-          <w:hyperlink w:anchor="_Toc99364687" w:history="1">
+          <w:hyperlink w:anchor="_Toc99447248" w:history="1">
             <w:r>
               <w:rPr>
                 <w:rStyle w:val="Hyperlink"/>
@@ -1698,7 +1769,7 @@
                 <w:noProof/>
                 <w:webHidden/>
               </w:rPr>
-              <w:instrText xml:space="preserve"> PAGEREF _Toc99364687 \h </w:instrText>
+              <w:instrText xml:space="preserve"> PAGEREF _Toc99447248 \h </w:instrText>
             </w:r>
             <w:r>
               <w:rPr>
@@ -1718,7 +1789,386 @@
                 <w:noProof/>
                 <w:webHidden/>
               </w:rPr>
-              <w:t>3</w:t>
+              <w:t>4</w:t>
+            </w:r>
+            <w:r>
+              <w:rPr>
+                <w:noProof/>
+                <w:webHidden/>
+              </w:rPr>
+              <w:fldChar w:fldCharType="end"/>
+            </w:r>
+          </w:hyperlink>
+        </w:p>
+        <w:p>
+          <w:pPr>
+            <w:pStyle w:val="TOC1"/>
+            <w:tabs>
+              <w:tab w:val="right" w:leader="dot" w:pos="10195"/>
+            </w:tabs>
+            <w:rPr>
+              <w:rFonts w:asciiTheme="minorHAnsi" w:eastAsiaTheme="minorEastAsia" w:hAnsiTheme="minorHAnsi" w:cstheme="minorBidi"/>
+              <w:noProof/>
+              <w:sz w:val="22"/>
+            </w:rPr>
+          </w:pPr>
+          <w:hyperlink w:anchor="_Toc99447249" w:history="1">
+            <w:r>
+              <w:rPr>
+                <w:rStyle w:val="Hyperlink"/>
+                <w:noProof/>
+                <w:lang w:val="ru-RU" w:bidi="ar-IQ"/>
+              </w:rPr>
+              <w:t>Задание</w:t>
+            </w:r>
+            <w:r>
+              <w:rPr>
+                <w:rStyle w:val="Hyperlink"/>
+                <w:noProof/>
+                <w:lang w:bidi="ar-IQ"/>
+              </w:rPr>
+              <w:t xml:space="preserve"> </w:t>
+            </w:r>
+            <w:r>
+              <w:rPr>
+                <w:rStyle w:val="Hyperlink"/>
+                <w:noProof/>
+                <w:lang w:val="ru-RU" w:bidi="ar-IQ"/>
+              </w:rPr>
+              <w:t>2</w:t>
+            </w:r>
+            <w:r>
+              <w:rPr>
+                <w:noProof/>
+                <w:webHidden/>
+              </w:rPr>
+              <w:tab/>
+            </w:r>
+            <w:r>
+              <w:rPr>
+                <w:noProof/>
+                <w:webHidden/>
+              </w:rPr>
+              <w:fldChar w:fldCharType="begin"/>
+            </w:r>
+            <w:r>
+              <w:rPr>
+                <w:noProof/>
+                <w:webHidden/>
+              </w:rPr>
+              <w:instrText xml:space="preserve"> PAGEREF _Toc99447249 \h </w:instrText>
+            </w:r>
+            <w:r>
+              <w:rPr>
+                <w:noProof/>
+                <w:webHidden/>
+              </w:rPr>
+            </w:r>
+            <w:r>
+              <w:rPr>
+                <w:noProof/>
+                <w:webHidden/>
+              </w:rPr>
+              <w:fldChar w:fldCharType="separate"/>
+            </w:r>
+            <w:r>
+              <w:rPr>
+                <w:noProof/>
+                <w:webHidden/>
+              </w:rPr>
+              <w:t>6</w:t>
+            </w:r>
+            <w:r>
+              <w:rPr>
+                <w:noProof/>
+                <w:webHidden/>
+              </w:rPr>
+              <w:fldChar w:fldCharType="end"/>
+            </w:r>
+          </w:hyperlink>
+        </w:p>
+        <w:p>
+          <w:pPr>
+            <w:pStyle w:val="TOC2"/>
+            <w:tabs>
+              <w:tab w:val="right" w:leader="dot" w:pos="10195"/>
+            </w:tabs>
+            <w:rPr>
+              <w:rFonts w:asciiTheme="minorHAnsi" w:eastAsiaTheme="minorEastAsia" w:hAnsiTheme="minorHAnsi" w:cstheme="minorBidi"/>
+              <w:noProof/>
+              <w:sz w:val="22"/>
+            </w:rPr>
+          </w:pPr>
+          <w:hyperlink w:anchor="_Toc99447250" w:history="1">
+            <w:r>
+              <w:rPr>
+                <w:rStyle w:val="Hyperlink"/>
+                <w:noProof/>
+                <w:lang w:val="ru-RU" w:bidi="ar-IQ"/>
+              </w:rPr>
+              <w:t>Затраты на аппаратные средства</w:t>
+            </w:r>
+            <w:r>
+              <w:rPr>
+                <w:noProof/>
+                <w:webHidden/>
+              </w:rPr>
+              <w:tab/>
+            </w:r>
+            <w:r>
+              <w:rPr>
+                <w:noProof/>
+                <w:webHidden/>
+              </w:rPr>
+              <w:fldChar w:fldCharType="begin"/>
+            </w:r>
+            <w:r>
+              <w:rPr>
+                <w:noProof/>
+                <w:webHidden/>
+              </w:rPr>
+              <w:instrText xml:space="preserve"> PAGEREF _Toc99447250 \h </w:instrText>
+            </w:r>
+            <w:r>
+              <w:rPr>
+                <w:noProof/>
+                <w:webHidden/>
+              </w:rPr>
+            </w:r>
+            <w:r>
+              <w:rPr>
+                <w:noProof/>
+                <w:webHidden/>
+              </w:rPr>
+              <w:fldChar w:fldCharType="separate"/>
+            </w:r>
+            <w:r>
+              <w:rPr>
+                <w:noProof/>
+                <w:webHidden/>
+              </w:rPr>
+              <w:t>6</w:t>
+            </w:r>
+            <w:r>
+              <w:rPr>
+                <w:noProof/>
+                <w:webHidden/>
+              </w:rPr>
+              <w:fldChar w:fldCharType="end"/>
+            </w:r>
+          </w:hyperlink>
+        </w:p>
+        <w:p>
+          <w:pPr>
+            <w:pStyle w:val="TOC2"/>
+            <w:tabs>
+              <w:tab w:val="right" w:leader="dot" w:pos="10195"/>
+            </w:tabs>
+            <w:rPr>
+              <w:rFonts w:asciiTheme="minorHAnsi" w:eastAsiaTheme="minorEastAsia" w:hAnsiTheme="minorHAnsi" w:cstheme="minorBidi"/>
+              <w:noProof/>
+              <w:sz w:val="22"/>
+            </w:rPr>
+          </w:pPr>
+          <w:hyperlink w:anchor="_Toc99447251" w:history="1">
+            <w:r>
+              <w:rPr>
+                <w:rStyle w:val="Hyperlink"/>
+                <w:noProof/>
+                <w:lang w:val="ru-RU" w:bidi="ar-IQ"/>
+              </w:rPr>
+              <w:t>Затраты на программные средства</w:t>
+            </w:r>
+            <w:r>
+              <w:rPr>
+                <w:noProof/>
+                <w:webHidden/>
+              </w:rPr>
+              <w:tab/>
+            </w:r>
+            <w:r>
+              <w:rPr>
+                <w:noProof/>
+                <w:webHidden/>
+              </w:rPr>
+              <w:fldChar w:fldCharType="begin"/>
+            </w:r>
+            <w:r>
+              <w:rPr>
+                <w:noProof/>
+                <w:webHidden/>
+              </w:rPr>
+              <w:instrText xml:space="preserve"> PAGEREF _Toc99447251 \h </w:instrText>
+            </w:r>
+            <w:r>
+              <w:rPr>
+                <w:noProof/>
+                <w:webHidden/>
+              </w:rPr>
+            </w:r>
+            <w:r>
+              <w:rPr>
+                <w:noProof/>
+                <w:webHidden/>
+              </w:rPr>
+              <w:fldChar w:fldCharType="separate"/>
+            </w:r>
+            <w:r>
+              <w:rPr>
+                <w:noProof/>
+                <w:webHidden/>
+              </w:rPr>
+              <w:t>7</w:t>
+            </w:r>
+            <w:r>
+              <w:rPr>
+                <w:noProof/>
+                <w:webHidden/>
+              </w:rPr>
+              <w:fldChar w:fldCharType="end"/>
+            </w:r>
+          </w:hyperlink>
+        </w:p>
+        <w:p>
+          <w:pPr>
+            <w:pStyle w:val="TOC2"/>
+            <w:tabs>
+              <w:tab w:val="right" w:leader="dot" w:pos="10195"/>
+            </w:tabs>
+            <w:rPr>
+              <w:rFonts w:asciiTheme="minorHAnsi" w:eastAsiaTheme="minorEastAsia" w:hAnsiTheme="minorHAnsi" w:cstheme="minorBidi"/>
+              <w:noProof/>
+              <w:sz w:val="22"/>
+            </w:rPr>
+          </w:pPr>
+          <w:hyperlink w:anchor="_Toc99447252" w:history="1">
+            <w:r>
+              <w:rPr>
+                <w:rStyle w:val="Hyperlink"/>
+                <w:noProof/>
+                <w:lang w:bidi="ar-IQ"/>
+              </w:rPr>
+              <w:t>Затраты на подписки</w:t>
+            </w:r>
+            <w:r>
+              <w:rPr>
+                <w:noProof/>
+                <w:webHidden/>
+              </w:rPr>
+              <w:tab/>
+            </w:r>
+            <w:r>
+              <w:rPr>
+                <w:noProof/>
+                <w:webHidden/>
+              </w:rPr>
+              <w:fldChar w:fldCharType="begin"/>
+            </w:r>
+            <w:r>
+              <w:rPr>
+                <w:noProof/>
+                <w:webHidden/>
+              </w:rPr>
+              <w:instrText xml:space="preserve"> PAGEREF _Toc99447252 \h </w:instrText>
+            </w:r>
+            <w:r>
+              <w:rPr>
+                <w:noProof/>
+                <w:webHidden/>
+              </w:rPr>
+            </w:r>
+            <w:r>
+              <w:rPr>
+                <w:noProof/>
+                <w:webHidden/>
+              </w:rPr>
+              <w:fldChar w:fldCharType="separate"/>
+            </w:r>
+            <w:r>
+              <w:rPr>
+                <w:noProof/>
+                <w:webHidden/>
+              </w:rPr>
+              <w:t>7</w:t>
+            </w:r>
+            <w:r>
+              <w:rPr>
+                <w:noProof/>
+                <w:webHidden/>
+              </w:rPr>
+              <w:fldChar w:fldCharType="end"/>
+            </w:r>
+          </w:hyperlink>
+        </w:p>
+        <w:p>
+          <w:pPr>
+            <w:pStyle w:val="TOC2"/>
+            <w:tabs>
+              <w:tab w:val="right" w:leader="dot" w:pos="10195"/>
+            </w:tabs>
+            <w:rPr>
+              <w:rFonts w:asciiTheme="minorHAnsi" w:eastAsiaTheme="minorEastAsia" w:hAnsiTheme="minorHAnsi" w:cstheme="minorBidi"/>
+              <w:noProof/>
+              <w:sz w:val="22"/>
+            </w:rPr>
+          </w:pPr>
+          <w:hyperlink w:anchor="_Toc99447253" w:history="1">
+            <w:r>
+              <w:rPr>
+                <w:rStyle w:val="Hyperlink"/>
+                <w:noProof/>
+                <w:lang w:bidi="ar-IQ"/>
+              </w:rPr>
+              <w:t>Что бы мы изменили</w:t>
+            </w:r>
+            <w:r>
+              <w:rPr>
+                <w:rStyle w:val="Hyperlink"/>
+                <w:noProof/>
+                <w:lang w:val="ru-RU" w:bidi="ar-IQ"/>
+              </w:rPr>
+              <w:t>?</w:t>
+            </w:r>
+            <w:r>
+              <w:rPr>
+                <w:noProof/>
+                <w:webHidden/>
+              </w:rPr>
+              <w:tab/>
+            </w:r>
+            <w:r>
+              <w:rPr>
+                <w:noProof/>
+                <w:webHidden/>
+              </w:rPr>
+              <w:fldChar w:fldCharType="begin"/>
+            </w:r>
+            <w:r>
+              <w:rPr>
+                <w:noProof/>
+                <w:webHidden/>
+              </w:rPr>
+              <w:instrText xml:space="preserve"> PAGEREF _Toc99447253 \h </w:instrText>
+            </w:r>
+            <w:r>
+              <w:rPr>
+                <w:noProof/>
+                <w:webHidden/>
+              </w:rPr>
+            </w:r>
+            <w:r>
+              <w:rPr>
+                <w:noProof/>
+                <w:webHidden/>
+              </w:rPr>
+              <w:fldChar w:fldCharType="separate"/>
+            </w:r>
+            <w:r>
+              <w:rPr>
+                <w:noProof/>
+                <w:webHidden/>
+              </w:rPr>
+              <w:t>7</w:t>
             </w:r>
             <w:r>
               <w:rPr>
@@ -1760,13 +2210,138 @@
     <w:p>
       <w:pPr>
         <w:pStyle w:val="Heading1"/>
-      </w:pPr>
-      <w:bookmarkStart w:id="0" w:name="_Toc99364680"/>
+        <w:rPr>
+          <w:lang w:val="ru-RU"/>
+        </w:rPr>
+      </w:pPr>
+      <w:bookmarkStart w:id="0" w:name="_Hlk99438781"/>
+      <w:bookmarkStart w:id="1" w:name="_Toc97277220"/>
+      <w:bookmarkStart w:id="2" w:name="_Toc99447240"/>
+      <w:r>
+        <w:rPr>
+          <w:lang w:val="ru-RU"/>
+        </w:rPr>
+        <w:lastRenderedPageBreak/>
+        <w:t>Описание объекта автоматизации</w:t>
+      </w:r>
+      <w:bookmarkEnd w:id="1"/>
+      <w:bookmarkEnd w:id="2"/>
+    </w:p>
+    <w:p>
+      <w:pPr>
+        <w:jc w:val="lowKashida"/>
+        <w:rPr>
+          <w:lang w:val="ru-RU"/>
+        </w:rPr>
+      </w:pPr>
+      <w:r>
+        <w:rPr>
+          <w:lang w:val="ru-RU"/>
+        </w:rPr>
+        <w:t>ЗАО “АБСОЛЮТ” является одним из ведущих предприятий в России, выполняющих широкий спектр работ в судостроении, судоремонте и других смежных областях.</w:t>
+      </w:r>
+    </w:p>
+    <w:p>
+      <w:pPr>
+        <w:pStyle w:val="ListParagraph"/>
+        <w:numPr>
+          <w:ilvl w:val="0"/>
+          <w:numId w:val="35"/>
+        </w:numPr>
+        <w:jc w:val="lowKashida"/>
+      </w:pPr>
+      <w:r>
+        <w:t>Ремонт и техническое обслуживание вооружения и военной техники на кораблях в период эксплуатации;</w:t>
+      </w:r>
+    </w:p>
+    <w:p>
+      <w:pPr>
+        <w:pStyle w:val="ListParagraph"/>
+        <w:numPr>
+          <w:ilvl w:val="0"/>
+          <w:numId w:val="35"/>
+        </w:numPr>
+        <w:jc w:val="lowKashida"/>
+      </w:pPr>
+      <w:r>
+        <w:t>Регулировочно-наладочные работы, и гарантийное и послегарантийное обслуживание спецтехники, систем и механизмов на строящихся кораблях;</w:t>
+      </w:r>
+    </w:p>
+    <w:p>
+      <w:pPr>
+        <w:pStyle w:val="ListParagraph"/>
+        <w:numPr>
+          <w:ilvl w:val="0"/>
+          <w:numId w:val="35"/>
+        </w:numPr>
+        <w:jc w:val="lowKashida"/>
+      </w:pPr>
+      <w:r>
+        <w:t>Поставки комплектующего оборудования, комплексов и систем на суда и корабли ВМФ;</w:t>
+      </w:r>
+    </w:p>
+    <w:p>
+      <w:pPr>
+        <w:pStyle w:val="ListParagraph"/>
+        <w:numPr>
+          <w:ilvl w:val="0"/>
+          <w:numId w:val="35"/>
+        </w:numPr>
+        <w:jc w:val="lowKashida"/>
+      </w:pPr>
+      <w:r>
+        <w:t>Монтажные и электромонтажные работы любой сложности;</w:t>
+      </w:r>
+    </w:p>
+    <w:p>
+      <w:pPr>
+        <w:pStyle w:val="ListParagraph"/>
+        <w:numPr>
+          <w:ilvl w:val="0"/>
+          <w:numId w:val="35"/>
+        </w:numPr>
+        <w:jc w:val="lowKashida"/>
+      </w:pPr>
+      <w:r>
+        <w:t>Проектирование и опытно-конструкторские разработки в области кораблестроения;</w:t>
+      </w:r>
+    </w:p>
+    <w:p>
+      <w:pPr>
+        <w:pStyle w:val="ListParagraph"/>
+        <w:numPr>
+          <w:ilvl w:val="0"/>
+          <w:numId w:val="35"/>
+        </w:numPr>
+        <w:jc w:val="lowKashida"/>
+      </w:pPr>
+      <w:r>
+        <w:t>Минимизация финансовых затрат при проведении соответствующих работ.</w:t>
+      </w:r>
+    </w:p>
+    <w:p>
+      <w:pPr>
+        <w:ind w:firstLine="360"/>
+        <w:jc w:val="lowKashida"/>
+        <w:rPr>
+          <w:lang w:val="ru-RU"/>
+        </w:rPr>
+      </w:pPr>
+      <w:r>
+        <w:t>Предприятие имеет оборудованные стенды и высококлассных специалистов для ремонтных и наладочных работ по системам навигации и радиосвязи, радиотехнических систем и локации, систем управления оружием и радиоэлектронной борьбы, опознавания и гидроакустики и многих других систем.</w:t>
+      </w:r>
+    </w:p>
+    <w:p>
+      <w:pPr>
+        <w:pStyle w:val="Heading1"/>
+      </w:pPr>
+      <w:bookmarkStart w:id="3" w:name="_Hlk99439468"/>
+      <w:bookmarkStart w:id="4" w:name="_Toc99447241"/>
       <w:r>
         <w:lastRenderedPageBreak/>
         <w:t>Задание 1</w:t>
       </w:r>
-      <w:bookmarkEnd w:id="0"/>
+      <w:bookmarkEnd w:id="4"/>
     </w:p>
     <w:p>
       <w:pPr>
@@ -1777,11 +2352,13 @@
         </w:numPr>
         <w:jc w:val="lowKashida"/>
       </w:pPr>
-      <w:bookmarkStart w:id="1" w:name="_Toc99364681"/>
+      <w:bookmarkStart w:id="5" w:name="_Toc99447242"/>
+      <w:bookmarkEnd w:id="0"/>
+      <w:bookmarkEnd w:id="3"/>
       <w:r>
         <w:t>Количество автоматизированных рабочих мест и тип клиентского приложения для каждого АРМа. Состав дополнительного оборудования и ПО для каждого АРМа.</w:t>
       </w:r>
-      <w:bookmarkEnd w:id="1"/>
+      <w:bookmarkEnd w:id="5"/>
     </w:p>
     <w:tbl>
       <w:tblPr>
@@ -2268,14 +2845,14 @@
           <w:lang w:bidi="ar-IQ"/>
         </w:rPr>
       </w:pPr>
-      <w:bookmarkStart w:id="2" w:name="_Toc99364682"/>
+      <w:bookmarkStart w:id="6" w:name="_Toc99447243"/>
       <w:r>
         <w:rPr>
           <w:lang w:bidi="ar-IQ"/>
         </w:rPr>
         <w:t>Тип хранилища данных (возможные варианты определяются конкретной платформой): файловое хранилище, СУБД (наименование, версия).</w:t>
       </w:r>
-      <w:bookmarkEnd w:id="2"/>
+      <w:bookmarkEnd w:id="6"/>
     </w:p>
     <w:p>
       <w:pPr>
@@ -2325,14 +2902,14 @@
           <w:lang w:bidi="ar-IQ"/>
         </w:rPr>
       </w:pPr>
-      <w:bookmarkStart w:id="3" w:name="_Toc99364683"/>
+      <w:bookmarkStart w:id="7" w:name="_Toc99447244"/>
       <w:r>
         <w:rPr>
           <w:lang w:bidi="ar-IQ"/>
         </w:rPr>
         <w:t>Количество, назначение и организация взаимодействия серверов приложений: один сервер или кластер (состав кластера).</w:t>
       </w:r>
-      <w:bookmarkEnd w:id="3"/>
+      <w:bookmarkEnd w:id="7"/>
     </w:p>
     <w:p>
       <w:pPr>
@@ -2370,14 +2947,14 @@
           <w:lang w:bidi="ar-IQ"/>
         </w:rPr>
       </w:pPr>
-      <w:bookmarkStart w:id="4" w:name="_Toc99364684"/>
+      <w:bookmarkStart w:id="8" w:name="_Toc99447245"/>
       <w:r>
         <w:rPr>
           <w:lang w:bidi="ar-IQ"/>
         </w:rPr>
         <w:t>Размещение компонентов системы по аппаратным узлам, в том числе с использованием технологий виртуализации. В случае использования технологий виртуализации выбор гипервизора.</w:t>
       </w:r>
-      <w:bookmarkEnd w:id="4"/>
+      <w:bookmarkEnd w:id="8"/>
     </w:p>
     <w:p>
       <w:pPr>
@@ -2415,18 +2992,22 @@
           <w:lang w:bidi="ar-IQ"/>
         </w:rPr>
       </w:pPr>
-      <w:bookmarkStart w:id="5" w:name="_Toc99364685"/>
+      <w:bookmarkStart w:id="9" w:name="_Toc99447246"/>
       <w:r>
         <w:rPr>
           <w:lang w:bidi="ar-IQ"/>
         </w:rPr>
         <w:t>Выбор операционных систем для серверов и АРМ.</w:t>
       </w:r>
-      <w:bookmarkEnd w:id="5"/>
+      <w:bookmarkEnd w:id="9"/>
     </w:p>
     <w:p>
       <w:pPr>
-        <w:ind w:left="360"/>
+        <w:pStyle w:val="ListParagraph"/>
+        <w:numPr>
+          <w:ilvl w:val="0"/>
+          <w:numId w:val="35"/>
+        </w:numPr>
         <w:jc w:val="lowKashida"/>
         <w:rPr>
           <w:lang w:bidi="ar-IQ"/>
@@ -2454,13 +3035,18 @@
         <w:rPr>
           <w:lang w:bidi="ar-IQ"/>
         </w:rPr>
-        <w:t xml:space="preserve">генерального директора: </w:t>
+        <w:t>генерального директора:</w:t>
       </w:r>
       <w:r>
         <w:rPr>
           <w:lang w:bidi="ar-IQ"/>
         </w:rPr>
         <w:tab/>
+      </w:r>
+      <w:r>
+        <w:rPr>
+          <w:lang w:bidi="ar-IQ"/>
+        </w:rPr>
         <w:t>Windows 7 Professional (64-bit)</w:t>
       </w:r>
       <w:r>
@@ -2472,7 +3058,11 @@
     </w:p>
     <w:p>
       <w:pPr>
-        <w:ind w:left="360"/>
+        <w:pStyle w:val="ListParagraph"/>
+        <w:numPr>
+          <w:ilvl w:val="0"/>
+          <w:numId w:val="35"/>
+        </w:numPr>
         <w:jc w:val="lowKashida"/>
         <w:rPr>
           <w:lang w:bidi="ar-IQ"/>
@@ -2488,7 +3078,37 @@
         <w:rPr>
           <w:lang w:bidi="ar-IQ"/>
         </w:rPr>
-        <w:t>: Windows XP</w:t>
+        <w:t>:</w:t>
+      </w:r>
+      <w:r>
+        <w:rPr>
+          <w:lang w:bidi="ar-IQ"/>
+        </w:rPr>
+        <w:tab/>
+      </w:r>
+      <w:r>
+        <w:rPr>
+          <w:lang w:bidi="ar-IQ"/>
+        </w:rPr>
+        <w:tab/>
+      </w:r>
+      <w:r>
+        <w:rPr>
+          <w:lang w:bidi="ar-IQ"/>
+        </w:rPr>
+        <w:tab/>
+      </w:r>
+      <w:r>
+        <w:rPr>
+          <w:lang w:bidi="ar-IQ"/>
+        </w:rPr>
+        <w:tab/>
+      </w:r>
+      <w:r>
+        <w:rPr>
+          <w:lang w:bidi="ar-IQ"/>
+        </w:rPr>
+        <w:t>Windows XP</w:t>
       </w:r>
       <w:r>
         <w:rPr>
@@ -2505,7 +3125,11 @@
     </w:p>
     <w:p>
       <w:pPr>
-        <w:ind w:left="360"/>
+        <w:pStyle w:val="ListParagraph"/>
+        <w:numPr>
+          <w:ilvl w:val="0"/>
+          <w:numId w:val="35"/>
+        </w:numPr>
         <w:jc w:val="lowKashida"/>
         <w:rPr>
           <w:lang w:val="ru-RU" w:bidi="ar-IQ"/>
@@ -2521,13 +3145,25 @@
         <w:rPr>
           <w:lang w:bidi="ar-IQ"/>
         </w:rPr>
-        <w:t xml:space="preserve"> Centos 7 (</w:t>
-      </w:r>
-      <w:r>
-        <w:rPr>
-          <w:lang w:val="ru-RU" w:bidi="ar-IQ"/>
-        </w:rPr>
-        <w:t xml:space="preserve">Для </w:t>
+        <w:tab/>
+      </w:r>
+      <w:r>
+        <w:rPr>
+          <w:lang w:bidi="ar-IQ"/>
+        </w:rPr>
+        <w:tab/>
+      </w:r>
+      <w:r>
+        <w:rPr>
+          <w:lang w:bidi="ar-IQ"/>
+        </w:rPr>
+        <w:tab/>
+      </w:r>
+      <w:r>
+        <w:rPr>
+          <w:lang w:bidi="ar-IQ"/>
+        </w:rPr>
+        <w:t>Centos 7 (</w:t>
       </w:r>
       <w:r>
         <w:rPr>
@@ -2562,7 +3198,11 @@
     </w:p>
     <w:p>
       <w:pPr>
-        <w:ind w:left="360"/>
+        <w:pStyle w:val="ListParagraph"/>
+        <w:numPr>
+          <w:ilvl w:val="0"/>
+          <w:numId w:val="35"/>
+        </w:numPr>
         <w:jc w:val="lowKashida"/>
         <w:rPr>
           <w:lang w:val="ru-RU" w:bidi="ar-IQ"/>
@@ -2578,13 +3218,19 @@
         <w:rPr>
           <w:lang w:bidi="ar-IQ"/>
         </w:rPr>
-        <w:t xml:space="preserve"> Centos 7 (</w:t>
-      </w:r>
-      <w:r>
-        <w:rPr>
-          <w:lang w:val="ru-RU" w:bidi="ar-IQ"/>
-        </w:rPr>
-        <w:t xml:space="preserve">Для </w:t>
+        <w:tab/>
+      </w:r>
+      <w:r>
+        <w:rPr>
+          <w:lang w:bidi="ar-IQ"/>
+        </w:rPr>
+        <w:tab/>
+      </w:r>
+      <w:r>
+        <w:rPr>
+          <w:lang w:bidi="ar-IQ"/>
+        </w:rPr>
+        <w:t>Centos 7 (</w:t>
       </w:r>
       <w:r>
         <w:rPr>
@@ -2638,14 +3284,14 @@
           <w:lang w:bidi="ar-IQ"/>
         </w:rPr>
       </w:pPr>
-      <w:bookmarkStart w:id="6" w:name="_Toc99364686"/>
+      <w:bookmarkStart w:id="10" w:name="_Toc99447247"/>
       <w:r>
         <w:rPr>
           <w:lang w:bidi="ar-IQ"/>
         </w:rPr>
         <w:t>Виды каналов связи (проводных, беспроводных, защищенных каналов поверх сетей общего пользования и др.), коммуникационное оборудование.</w:t>
       </w:r>
-      <w:bookmarkEnd w:id="6"/>
+      <w:bookmarkEnd w:id="10"/>
     </w:p>
     <w:p>
       <w:pPr>
@@ -2737,14 +3383,14 @@
           <w:lang w:bidi="ar-IQ"/>
         </w:rPr>
       </w:pPr>
-      <w:bookmarkStart w:id="7" w:name="_Toc99364687"/>
+      <w:bookmarkStart w:id="11" w:name="_Toc99447248"/>
       <w:r>
         <w:rPr>
           <w:lang w:bidi="ar-IQ"/>
         </w:rPr>
         <w:t>Другое оборудование и ПО, которое необходимо для соответствия требованиям, предъявляемым со стороны бизнес-процессов и со стороны технологической платформы.</w:t>
       </w:r>
-      <w:bookmarkEnd w:id="7"/>
+      <w:bookmarkEnd w:id="11"/>
     </w:p>
     <w:p>
       <w:pPr>
@@ -2878,13 +3524,7 @@
         <w:rPr>
           <w:lang w:bidi="ar-IQ"/>
         </w:rPr>
-        <w:t xml:space="preserve"> к серверу баз данных</w:t>
-      </w:r>
-      <w:r>
-        <w:rPr>
-          <w:lang w:bidi="ar-IQ"/>
-        </w:rPr>
-        <w:t xml:space="preserve"> </w:t>
+        <w:t xml:space="preserve"> к серверу баз данных </w:t>
       </w:r>
       <w:r>
         <w:rPr>
@@ -2959,12 +3599,2916 @@
     </w:p>
     <w:p>
       <w:pPr>
-        <w:ind w:left="360"/>
+        <w:pStyle w:val="Heading1"/>
+        <w:rPr>
+          <w:lang w:val="ru-RU" w:bidi="ar-IQ"/>
+        </w:rPr>
+      </w:pPr>
+      <w:bookmarkStart w:id="12" w:name="_Toc99447249"/>
+      <w:r>
+        <w:rPr>
+          <w:lang w:val="ru-RU" w:bidi="ar-IQ"/>
+        </w:rPr>
+        <w:lastRenderedPageBreak/>
+        <w:t>Задание</w:t>
+      </w:r>
+      <w:r>
+        <w:rPr>
+          <w:lang w:bidi="ar-IQ"/>
+        </w:rPr>
+        <w:t xml:space="preserve"> </w:t>
+      </w:r>
+      <w:r>
+        <w:rPr>
+          <w:lang w:val="ru-RU" w:bidi="ar-IQ"/>
+        </w:rPr>
+        <w:t>2</w:t>
+      </w:r>
+      <w:bookmarkEnd w:id="12"/>
+    </w:p>
+    <w:p>
+      <w:pPr>
+        <w:pStyle w:val="Heading2"/>
+        <w:rPr>
+          <w:lang w:val="ru-RU" w:bidi="ar-IQ"/>
+        </w:rPr>
+      </w:pPr>
+      <w:bookmarkStart w:id="13" w:name="_Hlk99445438"/>
+      <w:bookmarkStart w:id="14" w:name="_Toc99447250"/>
+      <w:r>
+        <w:rPr>
+          <w:lang w:val="ru-RU" w:bidi="ar-IQ"/>
+        </w:rPr>
+        <w:t>Затрат</w:t>
+      </w:r>
+      <w:r>
+        <w:rPr>
+          <w:lang w:val="ru-RU" w:bidi="ar-IQ"/>
+        </w:rPr>
+        <w:t>ы</w:t>
+      </w:r>
+      <w:r>
+        <w:rPr>
+          <w:lang w:val="ru-RU" w:bidi="ar-IQ"/>
+        </w:rPr>
+        <w:t xml:space="preserve"> на аппаратные средства</w:t>
+      </w:r>
+      <w:bookmarkEnd w:id="14"/>
+    </w:p>
+    <w:bookmarkEnd w:id="13"/>
+    <w:p>
+      <w:pPr>
+        <w:rPr>
+          <w:lang w:bidi="ar-IQ"/>
+        </w:rPr>
+      </w:pPr>
+      <w:r>
+        <w:rPr>
+          <w:lang w:bidi="ar-IQ"/>
+        </w:rPr>
+        <w:t>USD = 90 RUB</w:t>
+      </w:r>
+      <w:r>
+        <w:rPr>
+          <w:lang w:bidi="ar-IQ"/>
+        </w:rPr>
+        <w:t xml:space="preserve"> (</w:t>
+      </w:r>
+      <w:r>
+        <w:rPr>
+          <w:lang w:bidi="ar-IQ"/>
+        </w:rPr>
+        <w:t>По данным на 29 марта 2022 года</w:t>
+      </w:r>
+      <w:r>
+        <w:rPr>
+          <w:lang w:bidi="ar-IQ"/>
+        </w:rPr>
+        <w:t>)</w:t>
+      </w:r>
+    </w:p>
+    <w:tbl>
+      <w:tblPr>
+        <w:tblStyle w:val="TableGrid"/>
+        <w:tblW w:w="5000" w:type="pct"/>
+        <w:jc w:val="center"/>
+        <w:tblLook w:val="04A0" w:firstRow="1" w:lastRow="0" w:firstColumn="1" w:lastColumn="0" w:noHBand="0" w:noVBand="1"/>
+      </w:tblPr>
+      <w:tblGrid>
+        <w:gridCol w:w="5666"/>
+        <w:gridCol w:w="1533"/>
+        <w:gridCol w:w="1420"/>
+        <w:gridCol w:w="1576"/>
+      </w:tblGrid>
+      <w:tr>
+        <w:trPr>
+          <w:jc w:val="center"/>
+        </w:trPr>
+        <w:tc>
+          <w:tcPr>
+            <w:tcW w:w="2778" w:type="pct"/>
+            <w:vAlign w:val="center"/>
+          </w:tcPr>
+          <w:p>
+            <w:pPr>
+              <w:rPr>
+                <w:b/>
+                <w:bCs/>
+                <w:lang w:bidi="ar-IQ"/>
+              </w:rPr>
+            </w:pPr>
+            <w:r>
+              <w:rPr>
+                <w:b/>
+                <w:bCs/>
+                <w:lang w:bidi="ar-IQ"/>
+              </w:rPr>
+              <w:t>Название продукта</w:t>
+            </w:r>
+          </w:p>
+        </w:tc>
+        <w:tc>
+          <w:tcPr>
+            <w:tcW w:w="752" w:type="pct"/>
+            <w:vAlign w:val="center"/>
+          </w:tcPr>
+          <w:p>
+            <w:pPr>
+              <w:rPr>
+                <w:b/>
+                <w:bCs/>
+                <w:lang w:val="ru-RU" w:bidi="ar-IQ"/>
+              </w:rPr>
+            </w:pPr>
+            <w:r>
+              <w:rPr>
+                <w:b/>
+                <w:bCs/>
+                <w:lang w:val="ru-RU" w:bidi="ar-IQ"/>
+              </w:rPr>
+              <w:t>Цена в рублях</w:t>
+            </w:r>
+          </w:p>
+        </w:tc>
+        <w:tc>
+          <w:tcPr>
+            <w:tcW w:w="696" w:type="pct"/>
+            <w:vAlign w:val="center"/>
+          </w:tcPr>
+          <w:p>
+            <w:pPr>
+              <w:rPr>
+                <w:b/>
+                <w:bCs/>
+                <w:lang w:val="ru-RU" w:bidi="ar-IQ"/>
+              </w:rPr>
+            </w:pPr>
+            <w:r>
+              <w:rPr>
+                <w:b/>
+                <w:bCs/>
+                <w:lang w:val="ru-RU" w:bidi="ar-IQ"/>
+              </w:rPr>
+              <w:t>Количество</w:t>
+            </w:r>
+          </w:p>
+        </w:tc>
+        <w:tc>
+          <w:tcPr>
+            <w:tcW w:w="773" w:type="pct"/>
+            <w:vAlign w:val="center"/>
+          </w:tcPr>
+          <w:p>
+            <w:pPr>
+              <w:rPr>
+                <w:b/>
+                <w:bCs/>
+                <w:lang w:val="ru-RU" w:bidi="ar-IQ"/>
+              </w:rPr>
+            </w:pPr>
+            <w:r>
+              <w:rPr>
+                <w:b/>
+                <w:bCs/>
+                <w:lang w:val="ru-RU" w:bidi="ar-IQ"/>
+              </w:rPr>
+              <w:t>Итого</w:t>
+            </w:r>
+            <w:r>
+              <w:rPr>
+                <w:b/>
+                <w:bCs/>
+                <w:lang w:val="ru-RU" w:bidi="ar-IQ"/>
+              </w:rPr>
+              <w:t xml:space="preserve"> в рублях</w:t>
+            </w:r>
+          </w:p>
+        </w:tc>
+      </w:tr>
+      <w:tr>
+        <w:trPr>
+          <w:jc w:val="center"/>
+        </w:trPr>
+        <w:tc>
+          <w:tcPr>
+            <w:tcW w:w="2778" w:type="pct"/>
+            <w:vAlign w:val="center"/>
+          </w:tcPr>
+          <w:p>
+            <w:pPr>
+              <w:rPr>
+                <w:lang w:val="ru-RU" w:bidi="ar-IQ"/>
+              </w:rPr>
+            </w:pPr>
+            <w:r>
+              <w:rPr>
+                <w:lang w:val="ru-RU" w:bidi="ar-IQ"/>
+              </w:rPr>
+              <w:t>Lenovo Thinkpad T420</w:t>
+            </w:r>
+          </w:p>
+        </w:tc>
+        <w:tc>
+          <w:tcPr>
+            <w:tcW w:w="752" w:type="pct"/>
+            <w:vAlign w:val="center"/>
+          </w:tcPr>
+          <w:p>
+            <w:pPr>
+              <w:rPr>
+                <w:lang w:val="ru-RU" w:bidi="ar-IQ"/>
+              </w:rPr>
+            </w:pPr>
+            <w:r>
+              <w:rPr>
+                <w:lang w:bidi="ar-IQ"/>
+              </w:rPr>
+              <w:t>$250 (22500</w:t>
+            </w:r>
+            <w:r>
+              <w:rPr>
+                <w:lang w:val="ru-RU" w:bidi="ar-IQ"/>
+              </w:rPr>
+              <w:t>)</w:t>
+            </w:r>
+          </w:p>
+        </w:tc>
+        <w:tc>
+          <w:tcPr>
+            <w:tcW w:w="696" w:type="pct"/>
+            <w:vAlign w:val="center"/>
+          </w:tcPr>
+          <w:p>
+            <w:pPr>
+              <w:rPr>
+                <w:lang w:val="ru-RU" w:bidi="ar-IQ"/>
+              </w:rPr>
+            </w:pPr>
+            <w:r>
+              <w:rPr>
+                <w:lang w:val="ru-RU" w:bidi="ar-IQ"/>
+              </w:rPr>
+              <w:t>1</w:t>
+            </w:r>
+          </w:p>
+        </w:tc>
+        <w:tc>
+          <w:tcPr>
+            <w:tcW w:w="773" w:type="pct"/>
+            <w:vAlign w:val="center"/>
+          </w:tcPr>
+          <w:p>
+            <w:pPr>
+              <w:rPr>
+                <w:lang w:val="ru-RU" w:bidi="ar-IQ"/>
+              </w:rPr>
+            </w:pPr>
+            <w:r>
+              <w:rPr>
+                <w:lang w:val="ru-RU" w:bidi="ar-IQ"/>
+              </w:rPr>
+              <w:t>22500</w:t>
+            </w:r>
+          </w:p>
+        </w:tc>
+      </w:tr>
+      <w:tr>
+        <w:trPr>
+          <w:jc w:val="center"/>
+        </w:trPr>
+        <w:tc>
+          <w:tcPr>
+            <w:tcW w:w="2778" w:type="pct"/>
+            <w:vAlign w:val="center"/>
+          </w:tcPr>
+          <w:p>
+            <w:pPr>
+              <w:rPr>
+                <w:lang w:bidi="ar-IQ"/>
+              </w:rPr>
+            </w:pPr>
+            <w:r>
+              <w:rPr>
+                <w:lang w:bidi="ar-IQ"/>
+              </w:rPr>
+              <w:t>Intel Core i3 550</w:t>
+            </w:r>
+          </w:p>
+        </w:tc>
+        <w:tc>
+          <w:tcPr>
+            <w:tcW w:w="752" w:type="pct"/>
+            <w:vAlign w:val="center"/>
+          </w:tcPr>
+          <w:p>
+            <w:pPr>
+              <w:rPr>
+                <w:lang w:bidi="ar-IQ"/>
+              </w:rPr>
+            </w:pPr>
+            <w:r>
+              <w:rPr>
+                <w:lang w:bidi="ar-IQ"/>
+              </w:rPr>
+              <w:t>8</w:t>
+            </w:r>
+            <w:r>
+              <w:rPr>
+                <w:lang w:bidi="ar-IQ"/>
+              </w:rPr>
+              <w:t>00</w:t>
+            </w:r>
+          </w:p>
+        </w:tc>
+        <w:tc>
+          <w:tcPr>
+            <w:tcW w:w="696" w:type="pct"/>
+            <w:vAlign w:val="center"/>
+          </w:tcPr>
+          <w:p>
+            <w:pPr>
+              <w:rPr>
+                <w:lang w:bidi="ar-IQ"/>
+              </w:rPr>
+            </w:pPr>
+            <w:r>
+              <w:rPr>
+                <w:lang w:bidi="ar-IQ"/>
+              </w:rPr>
+              <w:t>3</w:t>
+            </w:r>
+          </w:p>
+        </w:tc>
+        <w:tc>
+          <w:tcPr>
+            <w:tcW w:w="773" w:type="pct"/>
+            <w:vAlign w:val="center"/>
+          </w:tcPr>
+          <w:p>
+            <w:pPr>
+              <w:rPr>
+                <w:lang w:bidi="ar-IQ"/>
+              </w:rPr>
+            </w:pPr>
+            <w:r>
+              <w:rPr>
+                <w:lang w:bidi="ar-IQ"/>
+              </w:rPr>
+              <w:t>24</w:t>
+            </w:r>
+            <w:r>
+              <w:rPr>
+                <w:lang w:bidi="ar-IQ"/>
+              </w:rPr>
+              <w:t>00</w:t>
+            </w:r>
+          </w:p>
+        </w:tc>
+      </w:tr>
+      <w:tr>
+        <w:trPr>
+          <w:jc w:val="center"/>
+        </w:trPr>
+        <w:tc>
+          <w:tcPr>
+            <w:tcW w:w="2778" w:type="pct"/>
+            <w:vAlign w:val="center"/>
+          </w:tcPr>
+          <w:p>
+            <w:pPr>
+              <w:rPr>
+                <w:lang w:bidi="ar-IQ"/>
+              </w:rPr>
+            </w:pPr>
+            <w:r>
+              <w:rPr>
+                <w:lang w:bidi="ar-IQ"/>
+              </w:rPr>
+              <w:t>2</w:t>
+            </w:r>
+            <w:r>
+              <w:rPr>
+                <w:lang w:bidi="ar-IQ"/>
+              </w:rPr>
+              <w:t>GB</w:t>
+            </w:r>
+            <w:r>
+              <w:rPr>
+                <w:lang w:bidi="ar-IQ"/>
+              </w:rPr>
+              <w:t xml:space="preserve"> DDR3 1333MHz</w:t>
+            </w:r>
+          </w:p>
+        </w:tc>
+        <w:tc>
+          <w:tcPr>
+            <w:tcW w:w="752" w:type="pct"/>
+            <w:vAlign w:val="center"/>
+          </w:tcPr>
+          <w:p>
+            <w:pPr>
+              <w:rPr>
+                <w:lang w:bidi="ar-IQ"/>
+              </w:rPr>
+            </w:pPr>
+            <w:r>
+              <w:rPr>
+                <w:lang w:bidi="ar-IQ"/>
+              </w:rPr>
+              <w:t>500</w:t>
+            </w:r>
+          </w:p>
+        </w:tc>
+        <w:tc>
+          <w:tcPr>
+            <w:tcW w:w="696" w:type="pct"/>
+            <w:vAlign w:val="center"/>
+          </w:tcPr>
+          <w:p>
+            <w:pPr>
+              <w:rPr>
+                <w:lang w:bidi="ar-IQ"/>
+              </w:rPr>
+            </w:pPr>
+            <w:r>
+              <w:rPr>
+                <w:lang w:bidi="ar-IQ"/>
+              </w:rPr>
+              <w:t>3</w:t>
+            </w:r>
+          </w:p>
+        </w:tc>
+        <w:tc>
+          <w:tcPr>
+            <w:tcW w:w="773" w:type="pct"/>
+            <w:vAlign w:val="center"/>
+          </w:tcPr>
+          <w:p>
+            <w:pPr>
+              <w:rPr>
+                <w:lang w:bidi="ar-IQ"/>
+              </w:rPr>
+            </w:pPr>
+            <w:r>
+              <w:rPr>
+                <w:lang w:bidi="ar-IQ"/>
+              </w:rPr>
+              <w:t>1500</w:t>
+            </w:r>
+          </w:p>
+        </w:tc>
+      </w:tr>
+      <w:tr>
+        <w:trPr>
+          <w:jc w:val="center"/>
+        </w:trPr>
+        <w:tc>
+          <w:tcPr>
+            <w:tcW w:w="2778" w:type="pct"/>
+            <w:vAlign w:val="center"/>
+          </w:tcPr>
+          <w:p>
+            <w:pPr>
+              <w:rPr>
+                <w:lang w:bidi="ar-IQ"/>
+              </w:rPr>
+            </w:pPr>
+            <w:r>
+              <w:rPr>
+                <w:lang w:bidi="ar-IQ"/>
+              </w:rPr>
+              <w:t>Intel DQ57TM</w:t>
+            </w:r>
+          </w:p>
+        </w:tc>
+        <w:tc>
+          <w:tcPr>
+            <w:tcW w:w="752" w:type="pct"/>
+            <w:vAlign w:val="center"/>
+          </w:tcPr>
+          <w:p>
+            <w:pPr>
+              <w:rPr>
+                <w:lang w:bidi="ar-IQ"/>
+              </w:rPr>
+            </w:pPr>
+            <w:r>
+              <w:rPr>
+                <w:lang w:bidi="ar-IQ"/>
+              </w:rPr>
+              <w:t>2500</w:t>
+            </w:r>
+          </w:p>
+        </w:tc>
+        <w:tc>
+          <w:tcPr>
+            <w:tcW w:w="696" w:type="pct"/>
+            <w:vAlign w:val="center"/>
+          </w:tcPr>
+          <w:p>
+            <w:pPr>
+              <w:rPr>
+                <w:lang w:bidi="ar-IQ"/>
+              </w:rPr>
+            </w:pPr>
+            <w:r>
+              <w:rPr>
+                <w:lang w:bidi="ar-IQ"/>
+              </w:rPr>
+              <w:t>3</w:t>
+            </w:r>
+          </w:p>
+        </w:tc>
+        <w:tc>
+          <w:tcPr>
+            <w:tcW w:w="773" w:type="pct"/>
+            <w:vAlign w:val="center"/>
+          </w:tcPr>
+          <w:p>
+            <w:pPr>
+              <w:rPr>
+                <w:lang w:bidi="ar-IQ"/>
+              </w:rPr>
+            </w:pPr>
+            <w:r>
+              <w:rPr>
+                <w:lang w:bidi="ar-IQ"/>
+              </w:rPr>
+              <w:t>7500</w:t>
+            </w:r>
+          </w:p>
+        </w:tc>
+      </w:tr>
+      <w:tr>
+        <w:trPr>
+          <w:jc w:val="center"/>
+        </w:trPr>
+        <w:tc>
+          <w:tcPr>
+            <w:tcW w:w="2778" w:type="pct"/>
+            <w:vAlign w:val="center"/>
+          </w:tcPr>
+          <w:p>
+            <w:pPr>
+              <w:rPr>
+                <w:lang w:bidi="ar-IQ"/>
+              </w:rPr>
+            </w:pPr>
+            <w:r>
+              <w:rPr>
+                <w:lang w:bidi="ar-IQ"/>
+              </w:rPr>
+              <w:t>Seagate Barracuda 250</w:t>
+            </w:r>
+            <w:r>
+              <w:rPr>
+                <w:lang w:bidi="ar-IQ"/>
+              </w:rPr>
+              <w:t>GB</w:t>
+            </w:r>
+          </w:p>
+        </w:tc>
+        <w:tc>
+          <w:tcPr>
+            <w:tcW w:w="752" w:type="pct"/>
+            <w:vAlign w:val="center"/>
+          </w:tcPr>
+          <w:p>
+            <w:pPr>
+              <w:rPr>
+                <w:lang w:bidi="ar-IQ"/>
+              </w:rPr>
+            </w:pPr>
+            <w:r>
+              <w:rPr>
+                <w:lang w:bidi="ar-IQ"/>
+              </w:rPr>
+              <w:t>4450</w:t>
+            </w:r>
+          </w:p>
+        </w:tc>
+        <w:tc>
+          <w:tcPr>
+            <w:tcW w:w="696" w:type="pct"/>
+            <w:vAlign w:val="center"/>
+          </w:tcPr>
+          <w:p>
+            <w:pPr>
+              <w:rPr>
+                <w:lang w:bidi="ar-IQ"/>
+              </w:rPr>
+            </w:pPr>
+            <w:r>
+              <w:rPr>
+                <w:lang w:bidi="ar-IQ"/>
+              </w:rPr>
+              <w:t>3</w:t>
+            </w:r>
+          </w:p>
+        </w:tc>
+        <w:tc>
+          <w:tcPr>
+            <w:tcW w:w="773" w:type="pct"/>
+            <w:vAlign w:val="center"/>
+          </w:tcPr>
+          <w:p>
+            <w:pPr>
+              <w:rPr>
+                <w:lang w:bidi="ar-IQ"/>
+              </w:rPr>
+            </w:pPr>
+            <w:r>
+              <w:rPr>
+                <w:lang w:bidi="ar-IQ"/>
+              </w:rPr>
+              <w:t>13350</w:t>
+            </w:r>
+          </w:p>
+        </w:tc>
+      </w:tr>
+      <w:tr>
+        <w:trPr>
+          <w:jc w:val="center"/>
+        </w:trPr>
+        <w:tc>
+          <w:tcPr>
+            <w:tcW w:w="2778" w:type="pct"/>
+            <w:vAlign w:val="center"/>
+          </w:tcPr>
+          <w:p>
+            <w:pPr>
+              <w:rPr>
+                <w:lang w:val="ru-RU" w:bidi="ar-IQ"/>
+              </w:rPr>
+            </w:pPr>
+            <w:r>
+              <w:rPr>
+                <w:lang w:val="ru-RU" w:bidi="ar-IQ"/>
+              </w:rPr>
+              <w:t>AeroCool VX Plus 400W</w:t>
+            </w:r>
+          </w:p>
+        </w:tc>
+        <w:tc>
+          <w:tcPr>
+            <w:tcW w:w="752" w:type="pct"/>
+            <w:vAlign w:val="center"/>
+          </w:tcPr>
+          <w:p>
+            <w:pPr>
+              <w:rPr>
+                <w:lang w:val="ru-RU" w:bidi="ar-IQ"/>
+              </w:rPr>
+            </w:pPr>
+            <w:r>
+              <w:rPr>
+                <w:lang w:val="ru-RU" w:bidi="ar-IQ"/>
+              </w:rPr>
+              <w:t>2240</w:t>
+            </w:r>
+          </w:p>
+        </w:tc>
+        <w:tc>
+          <w:tcPr>
+            <w:tcW w:w="696" w:type="pct"/>
+            <w:vAlign w:val="center"/>
+          </w:tcPr>
+          <w:p>
+            <w:pPr>
+              <w:rPr>
+                <w:lang w:val="ru-RU" w:bidi="ar-IQ"/>
+              </w:rPr>
+            </w:pPr>
+            <w:r>
+              <w:rPr>
+                <w:lang w:val="ru-RU" w:bidi="ar-IQ"/>
+              </w:rPr>
+              <w:t>3</w:t>
+            </w:r>
+          </w:p>
+        </w:tc>
+        <w:tc>
+          <w:tcPr>
+            <w:tcW w:w="773" w:type="pct"/>
+            <w:vAlign w:val="center"/>
+          </w:tcPr>
+          <w:p>
+            <w:pPr>
+              <w:rPr>
+                <w:lang w:val="ru-RU" w:bidi="ar-IQ"/>
+              </w:rPr>
+            </w:pPr>
+            <w:r>
+              <w:rPr>
+                <w:lang w:val="ru-RU" w:bidi="ar-IQ"/>
+              </w:rPr>
+              <w:t>6720</w:t>
+            </w:r>
+          </w:p>
+        </w:tc>
+      </w:tr>
+      <w:tr>
+        <w:trPr>
+          <w:jc w:val="center"/>
+        </w:trPr>
+        <w:tc>
+          <w:tcPr>
+            <w:tcW w:w="2778" w:type="pct"/>
+            <w:vAlign w:val="center"/>
+          </w:tcPr>
+          <w:p>
+            <w:pPr>
+              <w:rPr>
+                <w:lang w:val="ru-RU" w:bidi="ar-IQ"/>
+              </w:rPr>
+            </w:pPr>
+            <w:r>
+              <w:rPr>
+                <w:lang w:val="ru-RU" w:bidi="ar-IQ"/>
+              </w:rPr>
+              <w:t>Компьютерный корпус Ginzzu D180</w:t>
+            </w:r>
+          </w:p>
+        </w:tc>
+        <w:tc>
+          <w:tcPr>
+            <w:tcW w:w="752" w:type="pct"/>
+            <w:vAlign w:val="center"/>
+          </w:tcPr>
+          <w:p>
+            <w:pPr>
+              <w:rPr>
+                <w:lang w:val="ru-RU" w:bidi="ar-IQ"/>
+              </w:rPr>
+            </w:pPr>
+            <w:r>
+              <w:rPr>
+                <w:lang w:val="ru-RU" w:bidi="ar-IQ"/>
+              </w:rPr>
+              <w:t>1888</w:t>
+            </w:r>
+          </w:p>
+        </w:tc>
+        <w:tc>
+          <w:tcPr>
+            <w:tcW w:w="696" w:type="pct"/>
+            <w:vAlign w:val="center"/>
+          </w:tcPr>
+          <w:p>
+            <w:pPr>
+              <w:rPr>
+                <w:lang w:val="ru-RU" w:bidi="ar-IQ"/>
+              </w:rPr>
+            </w:pPr>
+            <w:r>
+              <w:rPr>
+                <w:lang w:val="ru-RU" w:bidi="ar-IQ"/>
+              </w:rPr>
+              <w:t>3</w:t>
+            </w:r>
+          </w:p>
+        </w:tc>
+        <w:tc>
+          <w:tcPr>
+            <w:tcW w:w="773" w:type="pct"/>
+            <w:vAlign w:val="center"/>
+          </w:tcPr>
+          <w:p>
+            <w:pPr>
+              <w:rPr>
+                <w:lang w:val="ru-RU" w:bidi="ar-IQ"/>
+              </w:rPr>
+            </w:pPr>
+            <w:r>
+              <w:rPr>
+                <w:lang w:val="ru-RU" w:bidi="ar-IQ"/>
+              </w:rPr>
+              <w:t>5664</w:t>
+            </w:r>
+          </w:p>
+        </w:tc>
+      </w:tr>
+      <w:tr>
+        <w:trPr>
+          <w:jc w:val="center"/>
+        </w:trPr>
+        <w:tc>
+          <w:tcPr>
+            <w:tcW w:w="2778" w:type="pct"/>
+            <w:vAlign w:val="center"/>
+          </w:tcPr>
+          <w:p>
+            <w:pPr>
+              <w:rPr>
+                <w:lang w:val="ru-RU" w:bidi="ar-IQ"/>
+              </w:rPr>
+            </w:pPr>
+            <w:r>
+              <w:rPr>
+                <w:lang w:val="ru-RU" w:bidi="ar-IQ"/>
+              </w:rPr>
+              <w:t>Монитор Acer V 203 HC</w:t>
+            </w:r>
+          </w:p>
+        </w:tc>
+        <w:tc>
+          <w:tcPr>
+            <w:tcW w:w="752" w:type="pct"/>
+            <w:vAlign w:val="center"/>
+          </w:tcPr>
+          <w:p>
+            <w:pPr>
+              <w:rPr>
+                <w:lang w:val="ru-RU" w:bidi="ar-IQ"/>
+              </w:rPr>
+            </w:pPr>
+            <w:r>
+              <w:rPr>
+                <w:lang w:val="ru-RU" w:bidi="ar-IQ"/>
+              </w:rPr>
+              <w:t>1500</w:t>
+            </w:r>
+          </w:p>
+        </w:tc>
+        <w:tc>
+          <w:tcPr>
+            <w:tcW w:w="696" w:type="pct"/>
+            <w:vAlign w:val="center"/>
+          </w:tcPr>
+          <w:p>
+            <w:pPr>
+              <w:rPr>
+                <w:lang w:val="ru-RU" w:bidi="ar-IQ"/>
+              </w:rPr>
+            </w:pPr>
+            <w:r>
+              <w:rPr>
+                <w:lang w:val="ru-RU" w:bidi="ar-IQ"/>
+              </w:rPr>
+              <w:t>3</w:t>
+            </w:r>
+          </w:p>
+        </w:tc>
+        <w:tc>
+          <w:tcPr>
+            <w:tcW w:w="773" w:type="pct"/>
+            <w:vAlign w:val="center"/>
+          </w:tcPr>
+          <w:p>
+            <w:pPr>
+              <w:rPr>
+                <w:lang w:val="ru-RU" w:bidi="ar-IQ"/>
+              </w:rPr>
+            </w:pPr>
+            <w:r>
+              <w:rPr>
+                <w:lang w:val="ru-RU" w:bidi="ar-IQ"/>
+              </w:rPr>
+              <w:t>4500</w:t>
+            </w:r>
+          </w:p>
+        </w:tc>
+      </w:tr>
+      <w:tr>
+        <w:trPr>
+          <w:jc w:val="center"/>
+        </w:trPr>
+        <w:tc>
+          <w:tcPr>
+            <w:tcW w:w="2778" w:type="pct"/>
+            <w:vAlign w:val="center"/>
+          </w:tcPr>
+          <w:p>
+            <w:pPr>
+              <w:rPr>
+                <w:lang w:val="ru-RU" w:bidi="ar-IQ"/>
+              </w:rPr>
+            </w:pPr>
+            <w:r>
+              <w:rPr>
+                <w:lang w:val="ru-RU" w:bidi="ar-IQ"/>
+              </w:rPr>
+              <w:t>Клавиатура и мышь ExeGate Professional Standard Combo MK120</w:t>
+            </w:r>
+          </w:p>
+        </w:tc>
+        <w:tc>
+          <w:tcPr>
+            <w:tcW w:w="752" w:type="pct"/>
+            <w:vAlign w:val="center"/>
+          </w:tcPr>
+          <w:p>
+            <w:pPr>
+              <w:rPr>
+                <w:lang w:val="ru-RU" w:bidi="ar-IQ"/>
+              </w:rPr>
+            </w:pPr>
+            <w:r>
+              <w:rPr>
+                <w:lang w:val="ru-RU" w:bidi="ar-IQ"/>
+              </w:rPr>
+              <w:t>810</w:t>
+            </w:r>
+          </w:p>
+        </w:tc>
+        <w:tc>
+          <w:tcPr>
+            <w:tcW w:w="696" w:type="pct"/>
+            <w:vAlign w:val="center"/>
+          </w:tcPr>
+          <w:p>
+            <w:pPr>
+              <w:rPr>
+                <w:lang w:val="ru-RU" w:bidi="ar-IQ"/>
+              </w:rPr>
+            </w:pPr>
+            <w:r>
+              <w:rPr>
+                <w:lang w:val="ru-RU" w:bidi="ar-IQ"/>
+              </w:rPr>
+              <w:t>3</w:t>
+            </w:r>
+          </w:p>
+        </w:tc>
+        <w:tc>
+          <w:tcPr>
+            <w:tcW w:w="773" w:type="pct"/>
+            <w:vAlign w:val="center"/>
+          </w:tcPr>
+          <w:p>
+            <w:pPr>
+              <w:rPr>
+                <w:lang w:val="ru-RU" w:bidi="ar-IQ"/>
+              </w:rPr>
+            </w:pPr>
+            <w:r>
+              <w:rPr>
+                <w:lang w:val="ru-RU" w:bidi="ar-IQ"/>
+              </w:rPr>
+              <w:t>2430</w:t>
+            </w:r>
+          </w:p>
+        </w:tc>
+      </w:tr>
+      <w:tr>
+        <w:trPr>
+          <w:jc w:val="center"/>
+        </w:trPr>
+        <w:tc>
+          <w:tcPr>
+            <w:tcW w:w="2778" w:type="pct"/>
+            <w:vAlign w:val="center"/>
+          </w:tcPr>
+          <w:p>
+            <w:pPr>
+              <w:rPr>
+                <w:lang w:bidi="ar-IQ"/>
+              </w:rPr>
+            </w:pPr>
+            <w:r>
+              <w:rPr>
+                <w:lang w:bidi="ar-IQ"/>
+              </w:rPr>
+              <w:t>Маршрутизатор</w:t>
+            </w:r>
+            <w:r>
+              <w:rPr>
+                <w:lang w:bidi="ar-IQ"/>
+              </w:rPr>
+              <w:t xml:space="preserve"> D-Link DIR-140L</w:t>
+            </w:r>
+          </w:p>
+        </w:tc>
+        <w:tc>
+          <w:tcPr>
+            <w:tcW w:w="752" w:type="pct"/>
+            <w:vAlign w:val="center"/>
+          </w:tcPr>
+          <w:p>
+            <w:pPr>
+              <w:rPr>
+                <w:lang w:bidi="ar-IQ"/>
+              </w:rPr>
+            </w:pPr>
+            <w:r>
+              <w:rPr>
+                <w:lang w:bidi="ar-IQ"/>
+              </w:rPr>
+              <w:t>$84 (7560)</w:t>
+            </w:r>
+          </w:p>
+        </w:tc>
+        <w:tc>
+          <w:tcPr>
+            <w:tcW w:w="696" w:type="pct"/>
+            <w:vAlign w:val="center"/>
+          </w:tcPr>
+          <w:p>
+            <w:pPr>
+              <w:rPr>
+                <w:lang w:bidi="ar-IQ"/>
+              </w:rPr>
+            </w:pPr>
+            <w:r>
+              <w:rPr>
+                <w:lang w:bidi="ar-IQ"/>
+              </w:rPr>
+              <w:t>1</w:t>
+            </w:r>
+          </w:p>
+        </w:tc>
+        <w:tc>
+          <w:tcPr>
+            <w:tcW w:w="773" w:type="pct"/>
+            <w:vAlign w:val="center"/>
+          </w:tcPr>
+          <w:p>
+            <w:pPr>
+              <w:rPr>
+                <w:lang w:bidi="ar-IQ"/>
+              </w:rPr>
+            </w:pPr>
+            <w:r>
+              <w:rPr>
+                <w:lang w:bidi="ar-IQ"/>
+              </w:rPr>
+              <w:t>7560</w:t>
+            </w:r>
+          </w:p>
+        </w:tc>
+      </w:tr>
+      <w:tr>
+        <w:trPr>
+          <w:jc w:val="center"/>
+        </w:trPr>
+        <w:tc>
+          <w:tcPr>
+            <w:tcW w:w="2778" w:type="pct"/>
+            <w:vAlign w:val="center"/>
+          </w:tcPr>
+          <w:p>
+            <w:pPr>
+              <w:rPr>
+                <w:lang w:bidi="ar-IQ"/>
+              </w:rPr>
+            </w:pPr>
+            <w:r>
+              <w:rPr>
+                <w:lang w:bidi="ar-IQ"/>
+              </w:rPr>
+              <w:t>Коммутатор</w:t>
+            </w:r>
+            <w:r>
+              <w:rPr>
+                <w:lang w:bidi="ar-IQ"/>
+              </w:rPr>
+              <w:t xml:space="preserve"> D-Link DES-1008D</w:t>
+            </w:r>
+          </w:p>
+        </w:tc>
+        <w:tc>
+          <w:tcPr>
+            <w:tcW w:w="752" w:type="pct"/>
+            <w:vAlign w:val="center"/>
+          </w:tcPr>
+          <w:p>
+            <w:pPr>
+              <w:rPr>
+                <w:lang w:bidi="ar-IQ"/>
+              </w:rPr>
+            </w:pPr>
+            <w:r>
+              <w:rPr>
+                <w:lang w:bidi="ar-IQ"/>
+              </w:rPr>
+              <w:t>1000</w:t>
+            </w:r>
+          </w:p>
+        </w:tc>
+        <w:tc>
+          <w:tcPr>
+            <w:tcW w:w="696" w:type="pct"/>
+            <w:vAlign w:val="center"/>
+          </w:tcPr>
+          <w:p>
+            <w:pPr>
+              <w:rPr>
+                <w:lang w:bidi="ar-IQ"/>
+              </w:rPr>
+            </w:pPr>
+            <w:r>
+              <w:rPr>
+                <w:lang w:bidi="ar-IQ"/>
+              </w:rPr>
+              <w:t>1</w:t>
+            </w:r>
+          </w:p>
+        </w:tc>
+        <w:tc>
+          <w:tcPr>
+            <w:tcW w:w="773" w:type="pct"/>
+            <w:vAlign w:val="center"/>
+          </w:tcPr>
+          <w:p>
+            <w:pPr>
+              <w:rPr>
+                <w:lang w:bidi="ar-IQ"/>
+              </w:rPr>
+            </w:pPr>
+            <w:r>
+              <w:rPr>
+                <w:lang w:bidi="ar-IQ"/>
+              </w:rPr>
+              <w:t>1000</w:t>
+            </w:r>
+          </w:p>
+        </w:tc>
+      </w:tr>
+      <w:tr>
+        <w:trPr>
+          <w:jc w:val="center"/>
+        </w:trPr>
+        <w:tc>
+          <w:tcPr>
+            <w:tcW w:w="2778" w:type="pct"/>
+            <w:vAlign w:val="center"/>
+          </w:tcPr>
+          <w:p>
+            <w:pPr>
+              <w:rPr>
+                <w:lang w:bidi="ar-IQ"/>
+              </w:rPr>
+            </w:pPr>
+            <w:r>
+              <w:rPr>
+                <w:lang w:bidi="ar-IQ"/>
+              </w:rPr>
+              <w:t>Витая пара UTP cat 5E ATCOM (CCA, 0.5 mm, 305 m)</w:t>
+            </w:r>
+          </w:p>
+        </w:tc>
+        <w:tc>
+          <w:tcPr>
+            <w:tcW w:w="752" w:type="pct"/>
+            <w:vAlign w:val="center"/>
+          </w:tcPr>
+          <w:p>
+            <w:pPr>
+              <w:rPr>
+                <w:lang w:bidi="ar-IQ"/>
+              </w:rPr>
+            </w:pPr>
+            <w:r>
+              <w:rPr>
+                <w:lang w:bidi="ar-IQ"/>
+              </w:rPr>
+              <w:t>4500</w:t>
+            </w:r>
+          </w:p>
+        </w:tc>
+        <w:tc>
+          <w:tcPr>
+            <w:tcW w:w="696" w:type="pct"/>
+            <w:vAlign w:val="center"/>
+          </w:tcPr>
+          <w:p>
+            <w:pPr>
+              <w:rPr>
+                <w:lang w:bidi="ar-IQ"/>
+              </w:rPr>
+            </w:pPr>
+            <w:r>
+              <w:rPr>
+                <w:lang w:bidi="ar-IQ"/>
+              </w:rPr>
+              <w:t>1</w:t>
+            </w:r>
+          </w:p>
+        </w:tc>
+        <w:tc>
+          <w:tcPr>
+            <w:tcW w:w="773" w:type="pct"/>
+            <w:vAlign w:val="center"/>
+          </w:tcPr>
+          <w:p>
+            <w:pPr>
+              <w:rPr>
+                <w:lang w:bidi="ar-IQ"/>
+              </w:rPr>
+            </w:pPr>
+            <w:r>
+              <w:rPr>
+                <w:lang w:bidi="ar-IQ"/>
+              </w:rPr>
+              <w:t>4500</w:t>
+            </w:r>
+          </w:p>
+        </w:tc>
+      </w:tr>
+      <w:tr>
+        <w:trPr>
+          <w:jc w:val="center"/>
+        </w:trPr>
+        <w:tc>
+          <w:tcPr>
+            <w:tcW w:w="2778" w:type="pct"/>
+            <w:vAlign w:val="center"/>
+          </w:tcPr>
+          <w:p>
+            <w:pPr>
+              <w:rPr>
+                <w:lang w:val="ru-RU" w:bidi="ar-IQ"/>
+              </w:rPr>
+            </w:pPr>
+            <w:r>
+              <w:rPr>
+                <w:lang w:bidi="ar-IQ"/>
+              </w:rPr>
+              <w:t>Разъем</w:t>
+            </w:r>
+            <w:r>
+              <w:rPr>
+                <w:lang w:bidi="ar-IQ"/>
+              </w:rPr>
+              <w:t xml:space="preserve"> RJ45 50</w:t>
+            </w:r>
+            <w:r>
+              <w:rPr>
+                <w:lang w:val="ru-RU" w:bidi="ar-IQ"/>
+              </w:rPr>
+              <w:t>шт.</w:t>
+            </w:r>
+          </w:p>
+        </w:tc>
+        <w:tc>
+          <w:tcPr>
+            <w:tcW w:w="752" w:type="pct"/>
+            <w:vAlign w:val="center"/>
+          </w:tcPr>
+          <w:p>
+            <w:pPr>
+              <w:rPr>
+                <w:lang w:bidi="ar-IQ"/>
+              </w:rPr>
+            </w:pPr>
+            <w:r>
+              <w:rPr>
+                <w:lang w:bidi="ar-IQ"/>
+              </w:rPr>
+              <w:t>339</w:t>
+            </w:r>
+          </w:p>
+        </w:tc>
+        <w:tc>
+          <w:tcPr>
+            <w:tcW w:w="696" w:type="pct"/>
+            <w:vAlign w:val="center"/>
+          </w:tcPr>
+          <w:p>
+            <w:pPr>
+              <w:rPr>
+                <w:lang w:bidi="ar-IQ"/>
+              </w:rPr>
+            </w:pPr>
+            <w:r>
+              <w:rPr>
+                <w:lang w:bidi="ar-IQ"/>
+              </w:rPr>
+              <w:t>1</w:t>
+            </w:r>
+          </w:p>
+        </w:tc>
+        <w:tc>
+          <w:tcPr>
+            <w:tcW w:w="773" w:type="pct"/>
+            <w:vAlign w:val="center"/>
+          </w:tcPr>
+          <w:p>
+            <w:pPr>
+              <w:rPr>
+                <w:lang w:bidi="ar-IQ"/>
+              </w:rPr>
+            </w:pPr>
+            <w:r>
+              <w:rPr>
+                <w:lang w:bidi="ar-IQ"/>
+              </w:rPr>
+              <w:t>339</w:t>
+            </w:r>
+          </w:p>
+        </w:tc>
+      </w:tr>
+      <w:tr>
+        <w:trPr>
+          <w:jc w:val="center"/>
+        </w:trPr>
+        <w:tc>
+          <w:tcPr>
+            <w:tcW w:w="2778" w:type="pct"/>
+            <w:vAlign w:val="center"/>
+          </w:tcPr>
+          <w:p>
+            <w:pPr>
+              <w:rPr>
+                <w:lang w:bidi="ar-IQ"/>
+              </w:rPr>
+            </w:pPr>
+            <w:r>
+              <w:rPr>
+                <w:lang w:bidi="ar-IQ"/>
+              </w:rPr>
+              <w:t>Yota USB-Modem + SIM</w:t>
+            </w:r>
+          </w:p>
+        </w:tc>
+        <w:tc>
+          <w:tcPr>
+            <w:tcW w:w="752" w:type="pct"/>
+            <w:vAlign w:val="center"/>
+          </w:tcPr>
+          <w:p>
+            <w:pPr>
+              <w:rPr>
+                <w:lang w:bidi="ar-IQ"/>
+              </w:rPr>
+            </w:pPr>
+            <w:r>
+              <w:rPr>
+                <w:lang w:bidi="ar-IQ"/>
+              </w:rPr>
+              <w:t>1990</w:t>
+            </w:r>
+          </w:p>
+        </w:tc>
+        <w:tc>
+          <w:tcPr>
+            <w:tcW w:w="696" w:type="pct"/>
+            <w:vAlign w:val="center"/>
+          </w:tcPr>
+          <w:p>
+            <w:pPr>
+              <w:rPr>
+                <w:lang w:bidi="ar-IQ"/>
+              </w:rPr>
+            </w:pPr>
+            <w:r>
+              <w:rPr>
+                <w:lang w:bidi="ar-IQ"/>
+              </w:rPr>
+              <w:t>1</w:t>
+            </w:r>
+          </w:p>
+        </w:tc>
+        <w:tc>
+          <w:tcPr>
+            <w:tcW w:w="773" w:type="pct"/>
+            <w:vAlign w:val="center"/>
+          </w:tcPr>
+          <w:p>
+            <w:pPr>
+              <w:rPr>
+                <w:lang w:bidi="ar-IQ"/>
+              </w:rPr>
+            </w:pPr>
+            <w:r>
+              <w:rPr>
+                <w:lang w:bidi="ar-IQ"/>
+              </w:rPr>
+              <w:t>1990</w:t>
+            </w:r>
+          </w:p>
+        </w:tc>
+      </w:tr>
+      <w:tr>
+        <w:trPr>
+          <w:jc w:val="center"/>
+        </w:trPr>
+        <w:tc>
+          <w:tcPr>
+            <w:tcW w:w="2778" w:type="pct"/>
+            <w:vAlign w:val="center"/>
+          </w:tcPr>
+          <w:p>
+            <w:pPr>
+              <w:rPr>
+                <w:lang w:bidi="ar-IQ"/>
+              </w:rPr>
+            </w:pPr>
+            <w:r>
+              <w:rPr>
+                <w:lang w:bidi="ar-IQ"/>
+              </w:rPr>
+              <w:t>HP LaserJet M140we</w:t>
+            </w:r>
+          </w:p>
+        </w:tc>
+        <w:tc>
+          <w:tcPr>
+            <w:tcW w:w="752" w:type="pct"/>
+            <w:vAlign w:val="center"/>
+          </w:tcPr>
+          <w:p>
+            <w:pPr>
+              <w:rPr>
+                <w:lang w:bidi="ar-IQ"/>
+              </w:rPr>
+            </w:pPr>
+            <w:r>
+              <w:rPr>
+                <w:lang w:bidi="ar-IQ"/>
+              </w:rPr>
+              <w:t>$169 (15210)</w:t>
+            </w:r>
+          </w:p>
+        </w:tc>
+        <w:tc>
+          <w:tcPr>
+            <w:tcW w:w="696" w:type="pct"/>
+            <w:vAlign w:val="center"/>
+          </w:tcPr>
+          <w:p>
+            <w:pPr>
+              <w:rPr>
+                <w:lang w:bidi="ar-IQ"/>
+              </w:rPr>
+            </w:pPr>
+            <w:r>
+              <w:rPr>
+                <w:lang w:bidi="ar-IQ"/>
+              </w:rPr>
+              <w:t>2</w:t>
+            </w:r>
+          </w:p>
+        </w:tc>
+        <w:tc>
+          <w:tcPr>
+            <w:tcW w:w="773" w:type="pct"/>
+            <w:vAlign w:val="center"/>
+          </w:tcPr>
+          <w:p>
+            <w:pPr>
+              <w:rPr>
+                <w:lang w:bidi="ar-IQ"/>
+              </w:rPr>
+            </w:pPr>
+            <w:r>
+              <w:rPr>
+                <w:lang w:bidi="ar-IQ"/>
+              </w:rPr>
+              <w:t>30420</w:t>
+            </w:r>
+          </w:p>
+        </w:tc>
+      </w:tr>
+      <w:tr>
+        <w:trPr>
+          <w:jc w:val="center"/>
+        </w:trPr>
+        <w:tc>
+          <w:tcPr>
+            <w:tcW w:w="2778" w:type="pct"/>
+            <w:vAlign w:val="center"/>
+          </w:tcPr>
+          <w:p>
+            <w:pPr>
+              <w:rPr>
+                <w:lang w:bidi="ar-IQ"/>
+              </w:rPr>
+            </w:pPr>
+            <w:r>
+              <w:rPr>
+                <w:lang w:bidi="ar-IQ"/>
+              </w:rPr>
+              <w:t>Dell Optiplex 7010</w:t>
+            </w:r>
+            <w:r>
+              <w:rPr>
+                <w:lang w:bidi="ar-IQ"/>
+              </w:rPr>
+              <w:t xml:space="preserve"> </w:t>
+            </w:r>
+            <w:r>
+              <w:rPr>
+                <w:lang w:bidi="ar-IQ"/>
+              </w:rPr>
+              <w:t>SFF</w:t>
+            </w:r>
+            <w:r>
+              <w:rPr>
+                <w:lang w:bidi="ar-IQ"/>
+              </w:rPr>
+              <w:t xml:space="preserve"> </w:t>
+            </w:r>
+            <w:r>
+              <w:rPr>
+                <w:lang w:bidi="ar-IQ"/>
+              </w:rPr>
+              <w:t xml:space="preserve">(Core </w:t>
+            </w:r>
+            <w:r>
+              <w:rPr>
+                <w:lang w:bidi="ar-IQ"/>
+              </w:rPr>
+              <w:t>i5 3550S</w:t>
+            </w:r>
+            <w:r>
+              <w:rPr>
+                <w:lang w:bidi="ar-IQ"/>
+              </w:rPr>
+              <w:t xml:space="preserve"> + </w:t>
+            </w:r>
+            <w:r>
+              <w:rPr>
+                <w:lang w:bidi="ar-IQ"/>
+              </w:rPr>
+              <w:t>16Gb</w:t>
+            </w:r>
+            <w:r>
+              <w:rPr>
+                <w:lang w:bidi="ar-IQ"/>
+              </w:rPr>
+              <w:t xml:space="preserve"> DDR3 + 120GB SSD)</w:t>
+            </w:r>
+          </w:p>
+        </w:tc>
+        <w:tc>
+          <w:tcPr>
+            <w:tcW w:w="752" w:type="pct"/>
+            <w:vAlign w:val="center"/>
+          </w:tcPr>
+          <w:p>
+            <w:pPr>
+              <w:rPr>
+                <w:lang w:bidi="ar-IQ"/>
+              </w:rPr>
+            </w:pPr>
+            <w:r>
+              <w:rPr>
+                <w:lang w:bidi="ar-IQ"/>
+              </w:rPr>
+              <w:t>20000</w:t>
+            </w:r>
+          </w:p>
+        </w:tc>
+        <w:tc>
+          <w:tcPr>
+            <w:tcW w:w="696" w:type="pct"/>
+            <w:vAlign w:val="center"/>
+          </w:tcPr>
+          <w:p>
+            <w:pPr>
+              <w:rPr>
+                <w:lang w:bidi="ar-IQ"/>
+              </w:rPr>
+            </w:pPr>
+            <w:r>
+              <w:rPr>
+                <w:lang w:bidi="ar-IQ"/>
+              </w:rPr>
+              <w:t>2</w:t>
+            </w:r>
+          </w:p>
+        </w:tc>
+        <w:tc>
+          <w:tcPr>
+            <w:tcW w:w="773" w:type="pct"/>
+            <w:vAlign w:val="center"/>
+          </w:tcPr>
+          <w:p>
+            <w:pPr>
+              <w:rPr>
+                <w:lang w:bidi="ar-IQ"/>
+              </w:rPr>
+            </w:pPr>
+            <w:r>
+              <w:rPr>
+                <w:lang w:bidi="ar-IQ"/>
+              </w:rPr>
+              <w:t>40000</w:t>
+            </w:r>
+          </w:p>
+        </w:tc>
+      </w:tr>
+      <w:tr>
+        <w:trPr>
+          <w:jc w:val="center"/>
+        </w:trPr>
+        <w:tc>
+          <w:tcPr>
+            <w:tcW w:w="2778" w:type="pct"/>
+            <w:vAlign w:val="center"/>
+          </w:tcPr>
+          <w:p>
+            <w:pPr>
+              <w:rPr>
+                <w:lang w:bidi="ar-IQ"/>
+              </w:rPr>
+            </w:pPr>
+            <w:r>
+              <w:rPr>
+                <w:lang w:bidi="ar-IQ"/>
+              </w:rPr>
+              <w:t>Seagate SkyHawk 1 ТБ</w:t>
+            </w:r>
+          </w:p>
+        </w:tc>
+        <w:tc>
+          <w:tcPr>
+            <w:tcW w:w="752" w:type="pct"/>
+            <w:vAlign w:val="center"/>
+          </w:tcPr>
+          <w:p>
+            <w:pPr>
+              <w:rPr>
+                <w:lang w:bidi="ar-IQ"/>
+              </w:rPr>
+            </w:pPr>
+            <w:r>
+              <w:rPr>
+                <w:lang w:bidi="ar-IQ"/>
+              </w:rPr>
+              <w:t>7640</w:t>
+            </w:r>
+          </w:p>
+        </w:tc>
+        <w:tc>
+          <w:tcPr>
+            <w:tcW w:w="696" w:type="pct"/>
+            <w:vAlign w:val="center"/>
+          </w:tcPr>
+          <w:p>
+            <w:pPr>
+              <w:rPr>
+                <w:lang w:bidi="ar-IQ"/>
+              </w:rPr>
+            </w:pPr>
+            <w:r>
+              <w:rPr>
+                <w:lang w:bidi="ar-IQ"/>
+              </w:rPr>
+              <w:t>1</w:t>
+            </w:r>
+          </w:p>
+        </w:tc>
+        <w:tc>
+          <w:tcPr>
+            <w:tcW w:w="773" w:type="pct"/>
+            <w:vAlign w:val="center"/>
+          </w:tcPr>
+          <w:p>
+            <w:pPr>
+              <w:rPr>
+                <w:lang w:bidi="ar-IQ"/>
+              </w:rPr>
+            </w:pPr>
+            <w:r>
+              <w:rPr>
+                <w:lang w:bidi="ar-IQ"/>
+              </w:rPr>
+              <w:t>7640</w:t>
+            </w:r>
+          </w:p>
+        </w:tc>
+      </w:tr>
+    </w:tbl>
+    <w:p>
+      <w:pPr>
+        <w:rPr>
+          <w:lang w:val="ru-RU" w:bidi="ar-IQ"/>
+        </w:rPr>
+      </w:pPr>
+    </w:p>
+    <w:p>
+      <w:pPr>
+        <w:rPr>
+          <w:lang w:val="ru-RU" w:bidi="ar-IQ"/>
+        </w:rPr>
+      </w:pPr>
+    </w:p>
+    <w:p>
+      <w:pPr>
+        <w:rPr>
+          <w:lang w:val="ru-RU" w:bidi="ar-IQ"/>
+        </w:rPr>
+      </w:pPr>
+    </w:p>
+    <w:p>
+      <w:pPr>
+        <w:rPr>
+          <w:lang w:val="ru-RU" w:bidi="ar-IQ"/>
+        </w:rPr>
+      </w:pPr>
+    </w:p>
+    <w:p>
+      <w:pPr>
+        <w:rPr>
+          <w:lang w:val="ru-RU" w:bidi="ar-IQ"/>
+        </w:rPr>
+      </w:pPr>
+    </w:p>
+    <w:p>
+      <w:pPr>
+        <w:rPr>
+          <w:lang w:val="ru-RU" w:bidi="ar-IQ"/>
+        </w:rPr>
+      </w:pPr>
+    </w:p>
+    <w:p>
+      <w:pPr>
+        <w:pStyle w:val="Heading2"/>
+        <w:rPr>
+          <w:lang w:val="ru-RU" w:bidi="ar-IQ"/>
+        </w:rPr>
+      </w:pPr>
+      <w:bookmarkStart w:id="15" w:name="_Hlk99446838"/>
+      <w:bookmarkStart w:id="16" w:name="_Toc99447251"/>
+      <w:r>
+        <w:rPr>
+          <w:lang w:val="ru-RU" w:bidi="ar-IQ"/>
+        </w:rPr>
+        <w:lastRenderedPageBreak/>
+        <w:t>Затраты на программные</w:t>
+      </w:r>
+      <w:r>
+        <w:rPr>
+          <w:lang w:val="ru-RU" w:bidi="ar-IQ"/>
+        </w:rPr>
+        <w:t xml:space="preserve"> </w:t>
+      </w:r>
+      <w:r>
+        <w:rPr>
+          <w:lang w:val="ru-RU" w:bidi="ar-IQ"/>
+        </w:rPr>
+        <w:t>средства</w:t>
+      </w:r>
+      <w:bookmarkEnd w:id="15"/>
+      <w:bookmarkEnd w:id="16"/>
+    </w:p>
+    <w:tbl>
+      <w:tblPr>
+        <w:tblStyle w:val="TableGrid"/>
+        <w:tblW w:w="5000" w:type="pct"/>
+        <w:jc w:val="center"/>
+        <w:tblLook w:val="04A0" w:firstRow="1" w:lastRow="0" w:firstColumn="1" w:lastColumn="0" w:noHBand="0" w:noVBand="1"/>
+      </w:tblPr>
+      <w:tblGrid>
+        <w:gridCol w:w="5692"/>
+        <w:gridCol w:w="1517"/>
+        <w:gridCol w:w="1420"/>
+        <w:gridCol w:w="1566"/>
+      </w:tblGrid>
+      <w:tr>
+        <w:trPr>
+          <w:jc w:val="center"/>
+        </w:trPr>
+        <w:tc>
+          <w:tcPr>
+            <w:tcW w:w="2792" w:type="pct"/>
+            <w:vAlign w:val="center"/>
+          </w:tcPr>
+          <w:p>
+            <w:pPr>
+              <w:rPr>
+                <w:b/>
+                <w:bCs/>
+                <w:lang w:bidi="ar-IQ"/>
+              </w:rPr>
+            </w:pPr>
+            <w:bookmarkStart w:id="17" w:name="_Hlk99445950"/>
+            <w:r>
+              <w:rPr>
+                <w:b/>
+                <w:bCs/>
+                <w:lang w:bidi="ar-IQ"/>
+              </w:rPr>
+              <w:t>Название продукта</w:t>
+            </w:r>
+          </w:p>
+        </w:tc>
+        <w:tc>
+          <w:tcPr>
+            <w:tcW w:w="744" w:type="pct"/>
+            <w:vAlign w:val="center"/>
+          </w:tcPr>
+          <w:p>
+            <w:pPr>
+              <w:rPr>
+                <w:b/>
+                <w:bCs/>
+                <w:lang w:val="ru-RU" w:bidi="ar-IQ"/>
+              </w:rPr>
+            </w:pPr>
+            <w:r>
+              <w:rPr>
+                <w:b/>
+                <w:bCs/>
+                <w:lang w:val="ru-RU" w:bidi="ar-IQ"/>
+              </w:rPr>
+              <w:t>Цена в рублях</w:t>
+            </w:r>
+          </w:p>
+        </w:tc>
+        <w:tc>
+          <w:tcPr>
+            <w:tcW w:w="696" w:type="pct"/>
+            <w:vAlign w:val="center"/>
+          </w:tcPr>
+          <w:p>
+            <w:pPr>
+              <w:rPr>
+                <w:b/>
+                <w:bCs/>
+                <w:lang w:val="ru-RU" w:bidi="ar-IQ"/>
+              </w:rPr>
+            </w:pPr>
+            <w:r>
+              <w:rPr>
+                <w:b/>
+                <w:bCs/>
+                <w:lang w:val="ru-RU" w:bidi="ar-IQ"/>
+              </w:rPr>
+              <w:t>Количество</w:t>
+            </w:r>
+          </w:p>
+        </w:tc>
+        <w:tc>
+          <w:tcPr>
+            <w:tcW w:w="768" w:type="pct"/>
+            <w:vAlign w:val="center"/>
+          </w:tcPr>
+          <w:p>
+            <w:pPr>
+              <w:rPr>
+                <w:b/>
+                <w:bCs/>
+                <w:lang w:val="ru-RU" w:bidi="ar-IQ"/>
+              </w:rPr>
+            </w:pPr>
+            <w:r>
+              <w:rPr>
+                <w:b/>
+                <w:bCs/>
+                <w:lang w:val="ru-RU" w:bidi="ar-IQ"/>
+              </w:rPr>
+              <w:t>Итого</w:t>
+            </w:r>
+            <w:r>
+              <w:rPr>
+                <w:b/>
+                <w:bCs/>
+                <w:lang w:val="ru-RU" w:bidi="ar-IQ"/>
+              </w:rPr>
+              <w:t xml:space="preserve"> в рублях</w:t>
+            </w:r>
+          </w:p>
+        </w:tc>
+      </w:tr>
+      <w:tr>
+        <w:trPr>
+          <w:jc w:val="center"/>
+        </w:trPr>
+        <w:tc>
+          <w:tcPr>
+            <w:tcW w:w="2792" w:type="pct"/>
+            <w:vAlign w:val="center"/>
+          </w:tcPr>
+          <w:p>
+            <w:pPr>
+              <w:rPr>
+                <w:lang w:val="ru-RU" w:bidi="ar-IQ"/>
+              </w:rPr>
+            </w:pPr>
+            <w:r>
+              <w:rPr>
+                <w:lang w:val="ru-RU" w:bidi="ar-IQ"/>
+              </w:rPr>
+              <w:t>1С:Предприятие 8 КОРП. Клиентская лицензия на 5 рабочих мест</w:t>
+            </w:r>
+          </w:p>
+        </w:tc>
+        <w:tc>
+          <w:tcPr>
+            <w:tcW w:w="744" w:type="pct"/>
+            <w:vAlign w:val="center"/>
+          </w:tcPr>
+          <w:p>
+            <w:pPr>
+              <w:rPr>
+                <w:lang w:val="ru-RU" w:bidi="ar-IQ"/>
+              </w:rPr>
+            </w:pPr>
+            <w:r>
+              <w:rPr>
+                <w:lang w:val="ru-RU" w:bidi="ar-IQ"/>
+              </w:rPr>
+              <w:t>36000</w:t>
+            </w:r>
+          </w:p>
+        </w:tc>
+        <w:tc>
+          <w:tcPr>
+            <w:tcW w:w="696" w:type="pct"/>
+            <w:vAlign w:val="center"/>
+          </w:tcPr>
+          <w:p>
+            <w:pPr>
+              <w:rPr>
+                <w:lang w:val="ru-RU" w:bidi="ar-IQ"/>
+              </w:rPr>
+            </w:pPr>
+            <w:r>
+              <w:rPr>
+                <w:lang w:val="ru-RU" w:bidi="ar-IQ"/>
+              </w:rPr>
+              <w:t>1</w:t>
+            </w:r>
+          </w:p>
+        </w:tc>
+        <w:tc>
+          <w:tcPr>
+            <w:tcW w:w="768" w:type="pct"/>
+            <w:vAlign w:val="center"/>
+          </w:tcPr>
+          <w:p>
+            <w:pPr>
+              <w:rPr>
+                <w:lang w:val="ru-RU" w:bidi="ar-IQ"/>
+              </w:rPr>
+            </w:pPr>
+            <w:r>
+              <w:rPr>
+                <w:lang w:val="ru-RU" w:bidi="ar-IQ"/>
+              </w:rPr>
+              <w:t>36000</w:t>
+            </w:r>
+          </w:p>
+        </w:tc>
+      </w:tr>
+      <w:tr>
+        <w:trPr>
+          <w:jc w:val="center"/>
+        </w:trPr>
+        <w:tc>
+          <w:tcPr>
+            <w:tcW w:w="2792" w:type="pct"/>
+            <w:vAlign w:val="center"/>
+          </w:tcPr>
+          <w:p>
+            <w:pPr>
+              <w:rPr>
+                <w:lang w:bidi="ar-IQ"/>
+              </w:rPr>
+            </w:pPr>
+            <w:r>
+              <w:rPr>
+                <w:lang w:bidi="ar-IQ"/>
+              </w:rPr>
+              <w:t>Windows 7 Pro</w:t>
+            </w:r>
+          </w:p>
+        </w:tc>
+        <w:tc>
+          <w:tcPr>
+            <w:tcW w:w="744" w:type="pct"/>
+            <w:vAlign w:val="center"/>
+          </w:tcPr>
+          <w:p>
+            <w:pPr>
+              <w:rPr>
+                <w:lang w:bidi="ar-IQ"/>
+              </w:rPr>
+            </w:pPr>
+            <w:r>
+              <w:rPr>
+                <w:lang w:bidi="ar-IQ"/>
+              </w:rPr>
+              <w:t>1170</w:t>
+            </w:r>
+          </w:p>
+        </w:tc>
+        <w:tc>
+          <w:tcPr>
+            <w:tcW w:w="696" w:type="pct"/>
+            <w:vAlign w:val="center"/>
+          </w:tcPr>
+          <w:p>
+            <w:pPr>
+              <w:rPr>
+                <w:lang w:bidi="ar-IQ"/>
+              </w:rPr>
+            </w:pPr>
+            <w:r>
+              <w:rPr>
+                <w:lang w:bidi="ar-IQ"/>
+              </w:rPr>
+              <w:t>1</w:t>
+            </w:r>
+          </w:p>
+        </w:tc>
+        <w:tc>
+          <w:tcPr>
+            <w:tcW w:w="768" w:type="pct"/>
+            <w:vAlign w:val="center"/>
+          </w:tcPr>
+          <w:p>
+            <w:pPr>
+              <w:rPr>
+                <w:lang w:bidi="ar-IQ"/>
+              </w:rPr>
+            </w:pPr>
+            <w:r>
+              <w:rPr>
+                <w:lang w:bidi="ar-IQ"/>
+              </w:rPr>
+              <w:t>1170</w:t>
+            </w:r>
+          </w:p>
+        </w:tc>
+      </w:tr>
+      <w:tr>
+        <w:trPr>
+          <w:jc w:val="center"/>
+        </w:trPr>
+        <w:tc>
+          <w:tcPr>
+            <w:tcW w:w="2792" w:type="pct"/>
+            <w:vAlign w:val="center"/>
+          </w:tcPr>
+          <w:p>
+            <w:pPr>
+              <w:rPr>
+                <w:lang w:bidi="ar-IQ"/>
+              </w:rPr>
+            </w:pPr>
+            <w:r>
+              <w:rPr>
+                <w:lang w:bidi="ar-IQ"/>
+              </w:rPr>
+              <w:t>Windows XP SP2</w:t>
+            </w:r>
+          </w:p>
+        </w:tc>
+        <w:tc>
+          <w:tcPr>
+            <w:tcW w:w="744" w:type="pct"/>
+            <w:vAlign w:val="center"/>
+          </w:tcPr>
+          <w:p>
+            <w:pPr>
+              <w:rPr>
+                <w:lang w:bidi="ar-IQ"/>
+              </w:rPr>
+            </w:pPr>
+            <w:r>
+              <w:rPr>
+                <w:lang w:bidi="ar-IQ"/>
+              </w:rPr>
+              <w:t>1700</w:t>
+            </w:r>
+          </w:p>
+        </w:tc>
+        <w:tc>
+          <w:tcPr>
+            <w:tcW w:w="696" w:type="pct"/>
+            <w:vAlign w:val="center"/>
+          </w:tcPr>
+          <w:p>
+            <w:pPr>
+              <w:rPr>
+                <w:lang w:bidi="ar-IQ"/>
+              </w:rPr>
+            </w:pPr>
+            <w:r>
+              <w:rPr>
+                <w:lang w:bidi="ar-IQ"/>
+              </w:rPr>
+              <w:t>3</w:t>
+            </w:r>
+          </w:p>
+        </w:tc>
+        <w:tc>
+          <w:tcPr>
+            <w:tcW w:w="768" w:type="pct"/>
+            <w:vAlign w:val="center"/>
+          </w:tcPr>
+          <w:p>
+            <w:pPr>
+              <w:rPr>
+                <w:lang w:bidi="ar-IQ"/>
+              </w:rPr>
+            </w:pPr>
+            <w:r>
+              <w:rPr>
+                <w:lang w:bidi="ar-IQ"/>
+              </w:rPr>
+              <w:t>5100</w:t>
+            </w:r>
+          </w:p>
+        </w:tc>
+      </w:tr>
+      <w:tr>
+        <w:trPr>
+          <w:jc w:val="center"/>
+        </w:trPr>
+        <w:tc>
+          <w:tcPr>
+            <w:tcW w:w="2792" w:type="pct"/>
+            <w:vAlign w:val="center"/>
+          </w:tcPr>
+          <w:p>
+            <w:pPr>
+              <w:rPr>
+                <w:lang w:bidi="ar-IQ"/>
+              </w:rPr>
+            </w:pPr>
+            <w:r>
+              <w:rPr>
+                <w:lang w:bidi="ar-IQ"/>
+              </w:rPr>
+              <w:t>Centos 7</w:t>
+            </w:r>
+          </w:p>
+        </w:tc>
+        <w:tc>
+          <w:tcPr>
+            <w:tcW w:w="744" w:type="pct"/>
+            <w:vAlign w:val="center"/>
+          </w:tcPr>
+          <w:p>
+            <w:pPr>
+              <w:rPr>
+                <w:lang w:bidi="ar-IQ"/>
+              </w:rPr>
+            </w:pPr>
+            <w:r>
+              <w:rPr>
+                <w:lang w:bidi="ar-IQ"/>
+              </w:rPr>
+              <w:t>0</w:t>
+            </w:r>
+          </w:p>
+        </w:tc>
+        <w:tc>
+          <w:tcPr>
+            <w:tcW w:w="696" w:type="pct"/>
+            <w:vAlign w:val="center"/>
+          </w:tcPr>
+          <w:p>
+            <w:pPr>
+              <w:rPr>
+                <w:lang w:bidi="ar-IQ"/>
+              </w:rPr>
+            </w:pPr>
+            <w:r>
+              <w:rPr>
+                <w:lang w:bidi="ar-IQ"/>
+              </w:rPr>
+              <w:t>3</w:t>
+            </w:r>
+          </w:p>
+        </w:tc>
+        <w:tc>
+          <w:tcPr>
+            <w:tcW w:w="768" w:type="pct"/>
+            <w:vAlign w:val="center"/>
+          </w:tcPr>
+          <w:p>
+            <w:pPr>
+              <w:rPr>
+                <w:lang w:bidi="ar-IQ"/>
+              </w:rPr>
+            </w:pPr>
+            <w:r>
+              <w:rPr>
+                <w:lang w:bidi="ar-IQ"/>
+              </w:rPr>
+              <w:t>0</w:t>
+            </w:r>
+          </w:p>
+        </w:tc>
+      </w:tr>
+      <w:tr>
+        <w:trPr>
+          <w:jc w:val="center"/>
+        </w:trPr>
+        <w:tc>
+          <w:tcPr>
+            <w:tcW w:w="2792" w:type="pct"/>
+            <w:vAlign w:val="center"/>
+          </w:tcPr>
+          <w:p>
+            <w:pPr>
+              <w:rPr>
+                <w:lang w:bidi="ar-IQ"/>
+              </w:rPr>
+            </w:pPr>
+            <w:r>
+              <w:rPr>
+                <w:lang w:bidi="ar-IQ"/>
+              </w:rPr>
+              <w:t>PostgreSQL</w:t>
+            </w:r>
+          </w:p>
+        </w:tc>
+        <w:tc>
+          <w:tcPr>
+            <w:tcW w:w="744" w:type="pct"/>
+            <w:vAlign w:val="center"/>
+          </w:tcPr>
+          <w:p>
+            <w:pPr>
+              <w:rPr>
+                <w:lang w:bidi="ar-IQ"/>
+              </w:rPr>
+            </w:pPr>
+            <w:r>
+              <w:rPr>
+                <w:lang w:bidi="ar-IQ"/>
+              </w:rPr>
+              <w:t>0</w:t>
+            </w:r>
+          </w:p>
+        </w:tc>
+        <w:tc>
+          <w:tcPr>
+            <w:tcW w:w="696" w:type="pct"/>
+            <w:vAlign w:val="center"/>
+          </w:tcPr>
+          <w:p>
+            <w:pPr>
+              <w:rPr>
+                <w:lang w:bidi="ar-IQ"/>
+              </w:rPr>
+            </w:pPr>
+            <w:r>
+              <w:rPr>
+                <w:lang w:bidi="ar-IQ"/>
+              </w:rPr>
+              <w:t>1</w:t>
+            </w:r>
+          </w:p>
+        </w:tc>
+        <w:tc>
+          <w:tcPr>
+            <w:tcW w:w="768" w:type="pct"/>
+            <w:vAlign w:val="center"/>
+          </w:tcPr>
+          <w:p>
+            <w:pPr>
+              <w:rPr>
+                <w:lang w:bidi="ar-IQ"/>
+              </w:rPr>
+            </w:pPr>
+            <w:r>
+              <w:rPr>
+                <w:lang w:bidi="ar-IQ"/>
+              </w:rPr>
+              <w:t>0</w:t>
+            </w:r>
+          </w:p>
+        </w:tc>
+      </w:tr>
+      <w:bookmarkEnd w:id="17"/>
+    </w:tbl>
+    <w:p>
+      <w:pPr>
+        <w:rPr>
+          <w:lang w:val="ru-RU" w:bidi="ar-IQ"/>
+        </w:rPr>
+      </w:pPr>
+    </w:p>
+    <w:p>
+      <w:pPr>
+        <w:pStyle w:val="Heading2"/>
+        <w:rPr>
+          <w:lang w:bidi="ar-IQ"/>
+        </w:rPr>
+      </w:pPr>
+      <w:bookmarkStart w:id="18" w:name="_Toc99447252"/>
+      <w:r>
+        <w:rPr>
+          <w:lang w:bidi="ar-IQ"/>
+        </w:rPr>
+        <w:t>Затраты на подписки</w:t>
+      </w:r>
+      <w:bookmarkEnd w:id="18"/>
+    </w:p>
+    <w:tbl>
+      <w:tblPr>
+        <w:tblStyle w:val="TableGrid"/>
+        <w:tblW w:w="5000" w:type="pct"/>
+        <w:jc w:val="center"/>
+        <w:tblLook w:val="04A0" w:firstRow="1" w:lastRow="0" w:firstColumn="1" w:lastColumn="0" w:noHBand="0" w:noVBand="1"/>
+      </w:tblPr>
+      <w:tblGrid>
+        <w:gridCol w:w="3526"/>
+        <w:gridCol w:w="2622"/>
+        <w:gridCol w:w="1533"/>
+        <w:gridCol w:w="2514"/>
+      </w:tblGrid>
+      <w:tr>
+        <w:trPr>
+          <w:jc w:val="center"/>
+        </w:trPr>
+        <w:tc>
+          <w:tcPr>
+            <w:tcW w:w="1729" w:type="pct"/>
+            <w:vAlign w:val="center"/>
+          </w:tcPr>
+          <w:p>
+            <w:pPr>
+              <w:rPr>
+                <w:b/>
+                <w:bCs/>
+                <w:lang w:bidi="ar-IQ"/>
+              </w:rPr>
+            </w:pPr>
+            <w:r>
+              <w:rPr>
+                <w:b/>
+                <w:bCs/>
+                <w:lang w:bidi="ar-IQ"/>
+              </w:rPr>
+              <w:t>Название продукта</w:t>
+            </w:r>
+          </w:p>
+        </w:tc>
+        <w:tc>
+          <w:tcPr>
+            <w:tcW w:w="1286" w:type="pct"/>
+            <w:vAlign w:val="center"/>
+          </w:tcPr>
+          <w:p>
+            <w:pPr>
+              <w:rPr>
+                <w:b/>
+                <w:bCs/>
+                <w:lang w:val="ru-RU" w:bidi="ar-IQ"/>
+              </w:rPr>
+            </w:pPr>
+            <w:r>
+              <w:rPr>
+                <w:b/>
+                <w:bCs/>
+                <w:lang w:val="ru-RU" w:bidi="ar-IQ"/>
+              </w:rPr>
+              <w:t>Цена в рублях</w:t>
+            </w:r>
+          </w:p>
+        </w:tc>
+        <w:tc>
+          <w:tcPr>
+            <w:tcW w:w="752" w:type="pct"/>
+            <w:vAlign w:val="center"/>
+          </w:tcPr>
+          <w:p>
+            <w:pPr>
+              <w:rPr>
+                <w:b/>
+                <w:bCs/>
+                <w:lang w:val="ru-RU" w:bidi="ar-IQ"/>
+              </w:rPr>
+            </w:pPr>
+            <w:r>
+              <w:rPr>
+                <w:b/>
+                <w:bCs/>
+                <w:lang w:val="ru-RU" w:bidi="ar-IQ"/>
+              </w:rPr>
+              <w:t>Количество</w:t>
+            </w:r>
+          </w:p>
+        </w:tc>
+        <w:tc>
+          <w:tcPr>
+            <w:tcW w:w="1233" w:type="pct"/>
+            <w:vAlign w:val="center"/>
+          </w:tcPr>
+          <w:p>
+            <w:pPr>
+              <w:rPr>
+                <w:b/>
+                <w:bCs/>
+                <w:lang w:val="ru-RU" w:bidi="ar-IQ"/>
+              </w:rPr>
+            </w:pPr>
+            <w:r>
+              <w:rPr>
+                <w:b/>
+                <w:bCs/>
+                <w:lang w:val="ru-RU" w:bidi="ar-IQ"/>
+              </w:rPr>
+              <w:t>Итого</w:t>
+            </w:r>
+            <w:r>
+              <w:rPr>
+                <w:b/>
+                <w:bCs/>
+                <w:lang w:val="ru-RU" w:bidi="ar-IQ"/>
+              </w:rPr>
+              <w:t xml:space="preserve"> в рублях</w:t>
+            </w:r>
+            <w:r>
+              <w:rPr>
+                <w:b/>
+                <w:bCs/>
+                <w:lang w:bidi="ar-IQ"/>
+              </w:rPr>
+              <w:t xml:space="preserve"> / </w:t>
+            </w:r>
+            <w:r>
+              <w:rPr>
+                <w:b/>
+                <w:bCs/>
+                <w:lang w:val="ru-RU" w:bidi="ar-IQ"/>
+              </w:rPr>
+              <w:t>год</w:t>
+            </w:r>
+          </w:p>
+        </w:tc>
+      </w:tr>
+      <w:tr>
+        <w:trPr>
+          <w:jc w:val="center"/>
+        </w:trPr>
+        <w:tc>
+          <w:tcPr>
+            <w:tcW w:w="1729" w:type="pct"/>
+            <w:vAlign w:val="center"/>
+          </w:tcPr>
+          <w:p>
+            <w:pPr>
+              <w:rPr>
+                <w:lang w:bidi="ar-IQ"/>
+              </w:rPr>
+            </w:pPr>
+            <w:r>
+              <w:rPr>
+                <w:lang w:bidi="ar-IQ"/>
+              </w:rPr>
+              <w:t>Подписка на интернет от Yota</w:t>
+            </w:r>
+            <w:r>
+              <w:rPr>
+                <w:lang w:bidi="ar-IQ"/>
+              </w:rPr>
+              <w:t xml:space="preserve"> 20 mbps</w:t>
+            </w:r>
+          </w:p>
+        </w:tc>
+        <w:tc>
+          <w:tcPr>
+            <w:tcW w:w="1286" w:type="pct"/>
+            <w:vAlign w:val="center"/>
+          </w:tcPr>
+          <w:p>
+            <w:pPr>
+              <w:rPr>
+                <w:lang w:bidi="ar-IQ"/>
+              </w:rPr>
+            </w:pPr>
+            <w:r>
+              <w:rPr>
+                <w:lang w:bidi="ar-IQ"/>
+              </w:rPr>
+              <w:t xml:space="preserve">1100 </w:t>
+            </w:r>
+            <w:r>
+              <w:rPr>
+                <w:lang w:bidi="ar-IQ"/>
+              </w:rPr>
+              <w:t>на 30 дней</w:t>
+            </w:r>
+          </w:p>
+        </w:tc>
+        <w:tc>
+          <w:tcPr>
+            <w:tcW w:w="752" w:type="pct"/>
+            <w:vAlign w:val="center"/>
+          </w:tcPr>
+          <w:p>
+            <w:pPr>
+              <w:rPr>
+                <w:lang w:bidi="ar-IQ"/>
+              </w:rPr>
+            </w:pPr>
+            <w:r>
+              <w:rPr>
+                <w:lang w:bidi="ar-IQ"/>
+              </w:rPr>
+              <w:t>1</w:t>
+            </w:r>
+          </w:p>
+        </w:tc>
+        <w:tc>
+          <w:tcPr>
+            <w:tcW w:w="1233" w:type="pct"/>
+            <w:vAlign w:val="center"/>
+          </w:tcPr>
+          <w:p>
+            <w:pPr>
+              <w:rPr>
+                <w:lang w:bidi="ar-IQ"/>
+              </w:rPr>
+            </w:pPr>
+            <w:r>
+              <w:rPr>
+                <w:lang w:bidi="ar-IQ"/>
+              </w:rPr>
+              <w:t>13200</w:t>
+            </w:r>
+          </w:p>
+        </w:tc>
+      </w:tr>
+      <w:tr>
+        <w:trPr>
+          <w:jc w:val="center"/>
+        </w:trPr>
+        <w:tc>
+          <w:tcPr>
+            <w:tcW w:w="1729" w:type="pct"/>
+            <w:vAlign w:val="center"/>
+          </w:tcPr>
+          <w:p>
+            <w:pPr>
+              <w:rPr>
+                <w:lang w:bidi="ar-IQ"/>
+              </w:rPr>
+            </w:pPr>
+            <w:r>
+              <w:rPr>
+                <w:lang w:bidi="ar-IQ"/>
+              </w:rPr>
+              <w:t>SnapShooter Lite</w:t>
+            </w:r>
+          </w:p>
+        </w:tc>
+        <w:tc>
+          <w:tcPr>
+            <w:tcW w:w="1286" w:type="pct"/>
+            <w:vAlign w:val="center"/>
+          </w:tcPr>
+          <w:p>
+            <w:pPr>
+              <w:rPr>
+                <w:lang w:bidi="ar-IQ"/>
+              </w:rPr>
+            </w:pPr>
+            <w:r>
+              <w:rPr>
+                <w:lang w:bidi="ar-IQ"/>
+              </w:rPr>
+              <w:t xml:space="preserve">$14 (1260 </w:t>
+            </w:r>
+            <w:r>
+              <w:rPr>
+                <w:lang w:bidi="ar-IQ"/>
+              </w:rPr>
+              <w:t>на 30 дней</w:t>
+            </w:r>
+            <w:r>
+              <w:rPr>
+                <w:lang w:bidi="ar-IQ"/>
+              </w:rPr>
+              <w:t>)</w:t>
+            </w:r>
+          </w:p>
+        </w:tc>
+        <w:tc>
+          <w:tcPr>
+            <w:tcW w:w="752" w:type="pct"/>
+            <w:vAlign w:val="center"/>
+          </w:tcPr>
+          <w:p>
+            <w:pPr>
+              <w:rPr>
+                <w:lang w:bidi="ar-IQ"/>
+              </w:rPr>
+            </w:pPr>
+            <w:r>
+              <w:rPr>
+                <w:lang w:bidi="ar-IQ"/>
+              </w:rPr>
+              <w:t>1</w:t>
+            </w:r>
+          </w:p>
+        </w:tc>
+        <w:tc>
+          <w:tcPr>
+            <w:tcW w:w="1233" w:type="pct"/>
+            <w:vAlign w:val="center"/>
+          </w:tcPr>
+          <w:p>
+            <w:pPr>
+              <w:rPr>
+                <w:lang w:bidi="ar-IQ"/>
+              </w:rPr>
+            </w:pPr>
+            <w:r>
+              <w:rPr>
+                <w:lang w:bidi="ar-IQ"/>
+              </w:rPr>
+              <w:t>15120</w:t>
+            </w:r>
+          </w:p>
+        </w:tc>
+      </w:tr>
+    </w:tbl>
+    <w:p>
+      <w:pPr>
+        <w:rPr>
+          <w:lang w:bidi="ar-IQ"/>
+        </w:rPr>
+      </w:pPr>
+    </w:p>
+    <w:p>
+      <w:pPr>
+        <w:pStyle w:val="ListParagraph"/>
+        <w:numPr>
+          <w:ilvl w:val="0"/>
+          <w:numId w:val="34"/>
+        </w:numPr>
         <w:jc w:val="lowKashida"/>
         <w:rPr>
+          <w:lang w:val="ru-RU" w:bidi="ar-IQ"/>
+        </w:rPr>
+      </w:pPr>
+      <w:r>
+        <w:rPr>
+          <w:lang w:val="ru-RU" w:bidi="ar-IQ"/>
+        </w:rPr>
+        <w:t>И</w:t>
+      </w:r>
+      <w:r>
+        <w:rPr>
+          <w:lang w:val="ru-RU" w:bidi="ar-IQ"/>
+        </w:rPr>
+        <w:t>тог</w:t>
+      </w:r>
+      <w:r>
+        <w:rPr>
           <w:lang w:bidi="ar-IQ"/>
         </w:rPr>
-      </w:pPr>
+        <w:t xml:space="preserve"> </w:t>
+      </w:r>
+      <w:r>
+        <w:rPr>
+          <w:lang w:val="ru-RU" w:bidi="ar-IQ"/>
+        </w:rPr>
+        <w:t>з</w:t>
+      </w:r>
+      <w:r>
+        <w:rPr>
+          <w:lang w:bidi="ar-IQ"/>
+        </w:rPr>
+        <w:t>атрат</w:t>
+      </w:r>
+      <w:r>
+        <w:rPr>
+          <w:lang w:val="ru-RU" w:bidi="ar-IQ"/>
+        </w:rPr>
+        <w:t>ов</w:t>
+      </w:r>
+      <w:r>
+        <w:rPr>
+          <w:lang w:bidi="ar-IQ"/>
+        </w:rPr>
+        <w:t xml:space="preserve"> на аппаратные средства</w:t>
+      </w:r>
+      <w:r>
+        <w:rPr>
+          <w:lang w:val="ru-RU" w:bidi="ar-IQ"/>
+        </w:rPr>
+        <w:t xml:space="preserve">: </w:t>
+      </w:r>
+      <w:r>
+        <w:rPr>
+          <w:lang w:val="ru-RU" w:bidi="ar-IQ"/>
+        </w:rPr>
+        <w:t>160013</w:t>
+      </w:r>
+      <w:r>
+        <w:rPr>
+          <w:lang w:val="ru-RU" w:bidi="ar-IQ"/>
+        </w:rPr>
+        <w:t xml:space="preserve"> руб.</w:t>
+      </w:r>
+    </w:p>
+    <w:p>
+      <w:pPr>
+        <w:pStyle w:val="ListParagraph"/>
+        <w:numPr>
+          <w:ilvl w:val="0"/>
+          <w:numId w:val="34"/>
+        </w:numPr>
+        <w:jc w:val="lowKashida"/>
+        <w:rPr>
+          <w:lang w:val="ru-RU" w:bidi="ar-IQ"/>
+        </w:rPr>
+      </w:pPr>
+      <w:r>
+        <w:rPr>
+          <w:lang w:val="ru-RU" w:bidi="ar-IQ"/>
+        </w:rPr>
+        <w:t>Итог</w:t>
+      </w:r>
+      <w:r>
+        <w:rPr>
+          <w:lang w:bidi="ar-IQ"/>
+        </w:rPr>
+        <w:t xml:space="preserve"> </w:t>
+      </w:r>
+      <w:r>
+        <w:rPr>
+          <w:lang w:val="ru-RU" w:bidi="ar-IQ"/>
+        </w:rPr>
+        <w:t>з</w:t>
+      </w:r>
+      <w:r>
+        <w:rPr>
+          <w:lang w:bidi="ar-IQ"/>
+        </w:rPr>
+        <w:t>атрат</w:t>
+      </w:r>
+      <w:r>
+        <w:rPr>
+          <w:lang w:val="ru-RU" w:bidi="ar-IQ"/>
+        </w:rPr>
+        <w:t>ов на программные средства</w:t>
+      </w:r>
+      <w:r>
+        <w:rPr>
+          <w:lang w:val="ru-RU" w:bidi="ar-IQ"/>
+        </w:rPr>
+        <w:t>: 42270 руб.</w:t>
+      </w:r>
+    </w:p>
+    <w:p>
+      <w:pPr>
+        <w:pStyle w:val="ListParagraph"/>
+        <w:numPr>
+          <w:ilvl w:val="0"/>
+          <w:numId w:val="34"/>
+        </w:numPr>
+        <w:jc w:val="lowKashida"/>
+        <w:rPr>
+          <w:lang w:val="ru-RU" w:bidi="ar-IQ"/>
+        </w:rPr>
+      </w:pPr>
+      <w:r>
+        <w:rPr>
+          <w:lang w:val="ru-RU" w:bidi="ar-IQ"/>
+        </w:rPr>
+        <w:t>Итог ежегодных затратов на подписки</w:t>
+      </w:r>
+      <w:r>
+        <w:rPr>
+          <w:lang w:val="ru-RU" w:bidi="ar-IQ"/>
+        </w:rPr>
+        <w:t>: 28320 руб.</w:t>
+      </w:r>
+    </w:p>
+    <w:p>
+      <w:pPr>
+        <w:pStyle w:val="ListParagraph"/>
+        <w:numPr>
+          <w:ilvl w:val="0"/>
+          <w:numId w:val="34"/>
+        </w:numPr>
+        <w:jc w:val="lowKashida"/>
+        <w:rPr>
+          <w:lang w:val="ru-RU" w:bidi="ar-IQ"/>
+        </w:rPr>
+      </w:pPr>
+      <w:r>
+        <w:rPr>
+          <w:lang w:bidi="ar-IQ"/>
+        </w:rPr>
+        <w:t>Итого за первый год</w:t>
+      </w:r>
+      <w:r>
+        <w:rPr>
+          <w:lang w:bidi="ar-IQ"/>
+        </w:rPr>
+        <w:t xml:space="preserve">: </w:t>
+      </w:r>
+      <w:r>
+        <w:rPr>
+          <w:lang w:val="ru-RU" w:bidi="ar-IQ"/>
+        </w:rPr>
+        <w:t>230603 руб.</w:t>
+      </w:r>
+    </w:p>
+    <w:p>
+      <w:pPr>
+        <w:rPr>
+          <w:lang w:val="ru-RU" w:bidi="ar-IQ"/>
+        </w:rPr>
+      </w:pPr>
+    </w:p>
+    <w:p>
+      <w:pPr>
+        <w:pStyle w:val="Heading2"/>
+        <w:rPr>
+          <w:lang w:bidi="ar-IQ"/>
+        </w:rPr>
+      </w:pPr>
+      <w:bookmarkStart w:id="19" w:name="_Toc99447253"/>
+      <w:r>
+        <w:rPr>
+          <w:lang w:bidi="ar-IQ"/>
+        </w:rPr>
+        <w:t>Что бы мы изменили</w:t>
+      </w:r>
+      <w:r>
+        <w:rPr>
+          <w:lang w:val="ru-RU" w:bidi="ar-IQ"/>
+        </w:rPr>
+        <w:t>?</w:t>
+      </w:r>
+      <w:bookmarkEnd w:id="19"/>
+    </w:p>
+    <w:p>
+      <w:pPr>
+        <w:pStyle w:val="ListParagraph"/>
+        <w:numPr>
+          <w:ilvl w:val="0"/>
+          <w:numId w:val="34"/>
+        </w:numPr>
+        <w:jc w:val="lowKashida"/>
+        <w:rPr>
+          <w:lang w:bidi="ar-IQ"/>
+        </w:rPr>
+      </w:pPr>
+      <w:r>
+        <w:rPr>
+          <w:lang w:bidi="ar-IQ"/>
+        </w:rPr>
+        <w:t>Технические характеристики клиентских компьютеров действительно низки по сегодняшним стандартам, было даже трудно найти фактические цены на эти запчасти, совместимость драйверов с современными периферийными устройствами также является проблемой, для которой следует рассмотреть возможность обновления этих компьютеров.</w:t>
+      </w:r>
+      <w:r>
+        <w:rPr>
+          <w:lang w:bidi="ar-IQ"/>
+        </w:rPr>
+        <w:t xml:space="preserve"> </w:t>
+      </w:r>
+      <w:r>
+        <w:rPr>
+          <w:lang w:bidi="ar-IQ"/>
+        </w:rPr>
+        <w:t>И по этой причине мы решили создать выделенный сервер для размещения нашего приложения.</w:t>
+      </w:r>
+    </w:p>
+    <w:p>
+      <w:pPr>
+        <w:pStyle w:val="ListParagraph"/>
+        <w:numPr>
+          <w:ilvl w:val="0"/>
+          <w:numId w:val="34"/>
+        </w:numPr>
+        <w:jc w:val="lowKashida"/>
+        <w:rPr>
+          <w:lang w:bidi="ar-IQ"/>
+        </w:rPr>
+      </w:pPr>
+      <w:r>
+        <w:rPr>
+          <w:lang w:bidi="ar-IQ"/>
+        </w:rPr>
+        <w:t>Заключить договор с системным администратором на работу по вызову. Хотя бы с удаленной позиции решать определенные проблемы, если они возникнут.</w:t>
+      </w:r>
+      <w:r>
+        <w:rPr>
+          <w:lang w:bidi="ar-IQ"/>
+        </w:rPr>
+        <w:t xml:space="preserve"> </w:t>
+      </w:r>
+      <w:r>
+        <w:rPr>
+          <w:lang w:bidi="ar-IQ"/>
+        </w:rPr>
+        <w:t>Потому что проблемы с инфраструктурой и не предназначены для решения менеджером.</w:t>
+      </w:r>
     </w:p>
     <w:sectPr>
       <w:footerReference w:type="default" r:id="rId9"/>
@@ -6124,6 +9668,118 @@
     </w:lvl>
   </w:abstractNum>
   <w:abstractNum w:abstractNumId="30" w15:restartNumberingAfterBreak="0">
+    <w:nsid w:val="77845343"/>
+    <w:multiLevelType w:val="hybridMultilevel"/>
+    <w:tmpl w:val="D87A6CF0"/>
+    <w:lvl w:ilvl="0" w:tplc="36466F9A">
+      <w:numFmt w:val="bullet"/>
+      <w:lvlText w:val=""/>
+      <w:lvlJc w:val="left"/>
+      <w:pPr>
+        <w:ind w:left="720" w:hanging="360"/>
+      </w:pPr>
+      <w:rPr>
+        <w:rFonts w:ascii="Symbol" w:eastAsia="Calibri" w:hAnsi="Symbol" w:cs="Arial" w:hint="default"/>
+      </w:rPr>
+    </w:lvl>
+    <w:lvl w:ilvl="1" w:tplc="04090003" w:tentative="1">
+      <w:start w:val="1"/>
+      <w:numFmt w:val="bullet"/>
+      <w:lvlText w:val="o"/>
+      <w:lvlJc w:val="left"/>
+      <w:pPr>
+        <w:ind w:left="1440" w:hanging="360"/>
+      </w:pPr>
+      <w:rPr>
+        <w:rFonts w:ascii="Courier New" w:hAnsi="Courier New" w:cs="Courier New" w:hint="default"/>
+      </w:rPr>
+    </w:lvl>
+    <w:lvl w:ilvl="2" w:tplc="04090005" w:tentative="1">
+      <w:start w:val="1"/>
+      <w:numFmt w:val="bullet"/>
+      <w:lvlText w:val=""/>
+      <w:lvlJc w:val="left"/>
+      <w:pPr>
+        <w:ind w:left="2160" w:hanging="360"/>
+      </w:pPr>
+      <w:rPr>
+        <w:rFonts w:ascii="Wingdings" w:hAnsi="Wingdings" w:hint="default"/>
+      </w:rPr>
+    </w:lvl>
+    <w:lvl w:ilvl="3" w:tplc="04090001" w:tentative="1">
+      <w:start w:val="1"/>
+      <w:numFmt w:val="bullet"/>
+      <w:lvlText w:val=""/>
+      <w:lvlJc w:val="left"/>
+      <w:pPr>
+        <w:ind w:left="2880" w:hanging="360"/>
+      </w:pPr>
+      <w:rPr>
+        <w:rFonts w:ascii="Symbol" w:hAnsi="Symbol" w:hint="default"/>
+      </w:rPr>
+    </w:lvl>
+    <w:lvl w:ilvl="4" w:tplc="04090003" w:tentative="1">
+      <w:start w:val="1"/>
+      <w:numFmt w:val="bullet"/>
+      <w:lvlText w:val="o"/>
+      <w:lvlJc w:val="left"/>
+      <w:pPr>
+        <w:ind w:left="3600" w:hanging="360"/>
+      </w:pPr>
+      <w:rPr>
+        <w:rFonts w:ascii="Courier New" w:hAnsi="Courier New" w:cs="Courier New" w:hint="default"/>
+      </w:rPr>
+    </w:lvl>
+    <w:lvl w:ilvl="5" w:tplc="04090005" w:tentative="1">
+      <w:start w:val="1"/>
+      <w:numFmt w:val="bullet"/>
+      <w:lvlText w:val=""/>
+      <w:lvlJc w:val="left"/>
+      <w:pPr>
+        <w:ind w:left="4320" w:hanging="360"/>
+      </w:pPr>
+      <w:rPr>
+        <w:rFonts w:ascii="Wingdings" w:hAnsi="Wingdings" w:hint="default"/>
+      </w:rPr>
+    </w:lvl>
+    <w:lvl w:ilvl="6" w:tplc="04090001" w:tentative="1">
+      <w:start w:val="1"/>
+      <w:numFmt w:val="bullet"/>
+      <w:lvlText w:val=""/>
+      <w:lvlJc w:val="left"/>
+      <w:pPr>
+        <w:ind w:left="5040" w:hanging="360"/>
+      </w:pPr>
+      <w:rPr>
+        <w:rFonts w:ascii="Symbol" w:hAnsi="Symbol" w:hint="default"/>
+      </w:rPr>
+    </w:lvl>
+    <w:lvl w:ilvl="7" w:tplc="04090003" w:tentative="1">
+      <w:start w:val="1"/>
+      <w:numFmt w:val="bullet"/>
+      <w:lvlText w:val="o"/>
+      <w:lvlJc w:val="left"/>
+      <w:pPr>
+        <w:ind w:left="5760" w:hanging="360"/>
+      </w:pPr>
+      <w:rPr>
+        <w:rFonts w:ascii="Courier New" w:hAnsi="Courier New" w:cs="Courier New" w:hint="default"/>
+      </w:rPr>
+    </w:lvl>
+    <w:lvl w:ilvl="8" w:tplc="04090005" w:tentative="1">
+      <w:start w:val="1"/>
+      <w:numFmt w:val="bullet"/>
+      <w:lvlText w:val=""/>
+      <w:lvlJc w:val="left"/>
+      <w:pPr>
+        <w:ind w:left="6480" w:hanging="360"/>
+      </w:pPr>
+      <w:rPr>
+        <w:rFonts w:ascii="Wingdings" w:hAnsi="Wingdings" w:hint="default"/>
+      </w:rPr>
+    </w:lvl>
+  </w:abstractNum>
+  <w:abstractNum w:abstractNumId="31" w15:restartNumberingAfterBreak="0">
     <w:nsid w:val="78FB754A"/>
     <w:multiLevelType w:val="hybridMultilevel"/>
     <w:tmpl w:val="F37C7318"/>
@@ -6214,7 +9870,7 @@
       </w:pPr>
     </w:lvl>
   </w:abstractNum>
-  <w:abstractNum w:abstractNumId="31" w15:restartNumberingAfterBreak="0">
+  <w:abstractNum w:abstractNumId="32" w15:restartNumberingAfterBreak="0">
     <w:nsid w:val="7A9E4302"/>
     <w:multiLevelType w:val="multilevel"/>
     <w:tmpl w:val="D85E1F3E"/>
@@ -6327,7 +9983,7 @@
       </w:rPr>
     </w:lvl>
   </w:abstractNum>
-  <w:abstractNum w:abstractNumId="32" w15:restartNumberingAfterBreak="0">
+  <w:abstractNum w:abstractNumId="33" w15:restartNumberingAfterBreak="0">
     <w:nsid w:val="7DF560E7"/>
     <w:multiLevelType w:val="multilevel"/>
     <w:tmpl w:val="A14A2ED0"/>
@@ -6440,7 +10096,7 @@
       </w:rPr>
     </w:lvl>
   </w:abstractNum>
-  <w:abstractNum w:abstractNumId="33" w15:restartNumberingAfterBreak="0">
+  <w:abstractNum w:abstractNumId="34" w15:restartNumberingAfterBreak="0">
     <w:nsid w:val="7E792AE3"/>
     <w:multiLevelType w:val="hybridMultilevel"/>
     <w:tmpl w:val="0B6C8E68"/>
@@ -6528,7 +10184,7 @@
     </w:lvl>
   </w:abstractNum>
   <w:num w:numId="1">
-    <w:abstractNumId w:val="33"/>
+    <w:abstractNumId w:val="34"/>
   </w:num>
   <w:num w:numId="2">
     <w:abstractNumId w:val="27"/>
@@ -6558,7 +10214,7 @@
     <w:abstractNumId w:val="11"/>
   </w:num>
   <w:num w:numId="11">
-    <w:abstractNumId w:val="30"/>
+    <w:abstractNumId w:val="31"/>
   </w:num>
   <w:num w:numId="12">
     <w:abstractNumId w:val="25"/>
@@ -6606,10 +10262,10 @@
     <w:abstractNumId w:val="20"/>
   </w:num>
   <w:num w:numId="27">
-    <w:abstractNumId w:val="32"/>
+    <w:abstractNumId w:val="33"/>
   </w:num>
   <w:num w:numId="28">
-    <w:abstractNumId w:val="31"/>
+    <w:abstractNumId w:val="32"/>
   </w:num>
   <w:num w:numId="29">
     <w:abstractNumId w:val="16"/>
@@ -6628,6 +10284,9 @@
   </w:num>
   <w:num w:numId="34">
     <w:abstractNumId w:val="3"/>
+  </w:num>
+  <w:num w:numId="35">
+    <w:abstractNumId w:val="30"/>
   </w:num>
 </w:numbering>
 </file>
@@ -7024,7 +10683,7 @@
   <w:style w:type="paragraph" w:default="1" w:styleId="Normal">
     <w:name w:val="Normal"/>
     <w:qFormat/>
-    <w:rsid w:val="00143D3A"/>
+    <w:rsid w:val="00F332F8"/>
     <w:pPr>
       <w:spacing w:line="360" w:lineRule="auto"/>
     </w:pPr>

</xml_diff>